<commit_message>
Đặc tả 6 7 8
</commit_message>
<xml_diff>
--- a/3_SRS/v2/17_3_ApplicationDevelopment_SRS_v2.docx
+++ b/3_SRS/v2/17_3_ApplicationDevelopment_SRS_v2.docx
@@ -4395,8 +4395,8 @@
         <w:lastRenderedPageBreak/>
         <w:t>GIỚI THIỆU CHUNG</w:t>
       </w:r>
+      <w:bookmarkEnd w:id="1"/>
       <w:bookmarkEnd w:id="0"/>
-      <w:bookmarkEnd w:id="1"/>
     </w:p>
     <w:p>
       <w:pPr>
@@ -6612,6 +6612,587 @@
                 <w:szCs w:val="26"/>
               </w:rPr>
             </w:pPr>
+            <w:r>
+              <w:rPr>
+                <w:rFonts w:ascii="Times New Roman" w:hAnsi="Times New Roman" w:cs="Times New Roman"/>
+                <w:iCs/>
+                <w:sz w:val="26"/>
+                <w:szCs w:val="26"/>
+              </w:rPr>
+              <w:t>UC004</w:t>
+            </w:r>
+          </w:p>
+        </w:tc>
+        <w:tc>
+          <w:tcPr>
+            <w:tcW w:w="942" w:type="pct"/>
+          </w:tcPr>
+          <w:p>
+            <w:pPr>
+              <w:spacing w:after="120"/>
+              <w:rPr>
+                <w:rFonts w:ascii="Times New Roman" w:hAnsi="Times New Roman" w:cs="Times New Roman"/>
+                <w:iCs/>
+                <w:sz w:val="26"/>
+                <w:szCs w:val="26"/>
+              </w:rPr>
+            </w:pPr>
+            <w:r>
+              <w:rPr>
+                <w:rFonts w:ascii="Times New Roman" w:hAnsi="Times New Roman" w:cs="Times New Roman"/>
+                <w:iCs/>
+                <w:sz w:val="26"/>
+                <w:szCs w:val="26"/>
+              </w:rPr>
+              <w:t>Lập thống kê doanh thu.</w:t>
+            </w:r>
+          </w:p>
+        </w:tc>
+        <w:tc>
+          <w:tcPr>
+            <w:tcW w:w="1742" w:type="pct"/>
+          </w:tcPr>
+          <w:p>
+            <w:pPr>
+              <w:pStyle w:val="StyleTabletextBoldCentered"/>
+              <w:spacing w:before="0" w:line="240" w:lineRule="auto"/>
+              <w:jc w:val="both"/>
+              <w:rPr>
+                <w:rFonts w:ascii="Times New Roman" w:hAnsi="Times New Roman"/>
+                <w:b w:val="0"/>
+                <w:bCs w:val="0"/>
+                <w:iCs/>
+                <w:sz w:val="26"/>
+                <w:szCs w:val="26"/>
+              </w:rPr>
+            </w:pPr>
+          </w:p>
+        </w:tc>
+        <w:tc>
+          <w:tcPr>
+            <w:tcW w:w="978" w:type="pct"/>
+          </w:tcPr>
+          <w:p>
+            <w:pPr>
+              <w:spacing w:after="120"/>
+              <w:rPr>
+                <w:rFonts w:ascii="Times New Roman" w:hAnsi="Times New Roman" w:cs="Times New Roman"/>
+                <w:iCs/>
+                <w:sz w:val="26"/>
+                <w:szCs w:val="26"/>
+              </w:rPr>
+            </w:pPr>
+          </w:p>
+        </w:tc>
+        <w:tc>
+          <w:tcPr>
+            <w:tcW w:w="802" w:type="pct"/>
+          </w:tcPr>
+          <w:p>
+            <w:pPr>
+              <w:spacing w:after="120"/>
+              <w:rPr>
+                <w:rFonts w:ascii="Times New Roman" w:hAnsi="Times New Roman" w:cs="Times New Roman"/>
+                <w:iCs/>
+                <w:sz w:val="26"/>
+                <w:szCs w:val="26"/>
+              </w:rPr>
+            </w:pPr>
+          </w:p>
+        </w:tc>
+      </w:tr>
+      <w:tr>
+        <w:trPr>
+          <w:jc w:val="center"/>
+        </w:trPr>
+        <w:tc>
+          <w:tcPr>
+            <w:tcW w:w="537" w:type="pct"/>
+          </w:tcPr>
+          <w:p>
+            <w:pPr>
+              <w:spacing w:after="120"/>
+              <w:rPr>
+                <w:rFonts w:ascii="Times New Roman" w:hAnsi="Times New Roman" w:cs="Times New Roman"/>
+                <w:iCs/>
+                <w:sz w:val="26"/>
+                <w:szCs w:val="26"/>
+              </w:rPr>
+            </w:pPr>
+            <w:r>
+              <w:rPr>
+                <w:rFonts w:ascii="Times New Roman" w:hAnsi="Times New Roman" w:cs="Times New Roman"/>
+                <w:iCs/>
+                <w:sz w:val="26"/>
+                <w:szCs w:val="26"/>
+              </w:rPr>
+              <w:lastRenderedPageBreak/>
+              <w:t>UC00</w:t>
+            </w:r>
+            <w:r>
+              <w:rPr>
+                <w:rFonts w:ascii="Times New Roman" w:hAnsi="Times New Roman" w:cs="Times New Roman"/>
+                <w:iCs/>
+                <w:sz w:val="26"/>
+                <w:szCs w:val="26"/>
+              </w:rPr>
+              <w:t>5</w:t>
+            </w:r>
+          </w:p>
+        </w:tc>
+        <w:tc>
+          <w:tcPr>
+            <w:tcW w:w="942" w:type="pct"/>
+          </w:tcPr>
+          <w:p>
+            <w:pPr>
+              <w:spacing w:after="120"/>
+              <w:rPr>
+                <w:rFonts w:ascii="Times New Roman" w:hAnsi="Times New Roman" w:cs="Times New Roman"/>
+                <w:iCs/>
+                <w:sz w:val="26"/>
+                <w:szCs w:val="26"/>
+              </w:rPr>
+            </w:pPr>
+            <w:r>
+              <w:rPr>
+                <w:rFonts w:ascii="Times New Roman" w:hAnsi="Times New Roman" w:cs="Times New Roman"/>
+                <w:iCs/>
+                <w:sz w:val="26"/>
+                <w:szCs w:val="26"/>
+              </w:rPr>
+              <w:t>Thêm dịch vụ.</w:t>
+            </w:r>
+          </w:p>
+        </w:tc>
+        <w:tc>
+          <w:tcPr>
+            <w:tcW w:w="1742" w:type="pct"/>
+          </w:tcPr>
+          <w:p>
+            <w:pPr>
+              <w:pStyle w:val="StyleTabletextBoldCentered"/>
+              <w:spacing w:before="0" w:line="240" w:lineRule="auto"/>
+              <w:jc w:val="both"/>
+              <w:rPr>
+                <w:rFonts w:ascii="Times New Roman" w:hAnsi="Times New Roman"/>
+                <w:b w:val="0"/>
+                <w:bCs w:val="0"/>
+                <w:iCs/>
+                <w:sz w:val="26"/>
+                <w:szCs w:val="26"/>
+              </w:rPr>
+            </w:pPr>
+          </w:p>
+        </w:tc>
+        <w:tc>
+          <w:tcPr>
+            <w:tcW w:w="978" w:type="pct"/>
+          </w:tcPr>
+          <w:p>
+            <w:pPr>
+              <w:spacing w:after="120"/>
+              <w:rPr>
+                <w:rFonts w:ascii="Times New Roman" w:hAnsi="Times New Roman" w:cs="Times New Roman"/>
+                <w:iCs/>
+                <w:sz w:val="26"/>
+                <w:szCs w:val="26"/>
+              </w:rPr>
+            </w:pPr>
+          </w:p>
+        </w:tc>
+        <w:tc>
+          <w:tcPr>
+            <w:tcW w:w="802" w:type="pct"/>
+          </w:tcPr>
+          <w:p>
+            <w:pPr>
+              <w:spacing w:after="120"/>
+              <w:rPr>
+                <w:rFonts w:ascii="Times New Roman" w:hAnsi="Times New Roman" w:cs="Times New Roman"/>
+                <w:iCs/>
+                <w:sz w:val="26"/>
+                <w:szCs w:val="26"/>
+              </w:rPr>
+            </w:pPr>
+          </w:p>
+        </w:tc>
+      </w:tr>
+      <w:tr>
+        <w:trPr>
+          <w:jc w:val="center"/>
+        </w:trPr>
+        <w:tc>
+          <w:tcPr>
+            <w:tcW w:w="537" w:type="pct"/>
+          </w:tcPr>
+          <w:p>
+            <w:pPr>
+              <w:spacing w:after="120"/>
+              <w:rPr>
+                <w:rFonts w:ascii="Times New Roman" w:hAnsi="Times New Roman" w:cs="Times New Roman"/>
+                <w:iCs/>
+                <w:sz w:val="26"/>
+                <w:szCs w:val="26"/>
+              </w:rPr>
+            </w:pPr>
+            <w:r>
+              <w:rPr>
+                <w:rFonts w:ascii="Times New Roman" w:hAnsi="Times New Roman" w:cs="Times New Roman"/>
+                <w:iCs/>
+                <w:sz w:val="26"/>
+                <w:szCs w:val="26"/>
+              </w:rPr>
+              <w:t>UC00</w:t>
+            </w:r>
+            <w:r>
+              <w:rPr>
+                <w:rFonts w:ascii="Times New Roman" w:hAnsi="Times New Roman" w:cs="Times New Roman"/>
+                <w:iCs/>
+                <w:sz w:val="26"/>
+                <w:szCs w:val="26"/>
+              </w:rPr>
+              <w:t>6</w:t>
+            </w:r>
+          </w:p>
+        </w:tc>
+        <w:tc>
+          <w:tcPr>
+            <w:tcW w:w="942" w:type="pct"/>
+          </w:tcPr>
+          <w:p>
+            <w:pPr>
+              <w:spacing w:after="120"/>
+              <w:rPr>
+                <w:rFonts w:ascii="Times New Roman" w:hAnsi="Times New Roman" w:cs="Times New Roman"/>
+                <w:iCs/>
+                <w:sz w:val="26"/>
+                <w:szCs w:val="26"/>
+              </w:rPr>
+            </w:pPr>
+            <w:r>
+              <w:rPr>
+                <w:rFonts w:ascii="Times New Roman" w:hAnsi="Times New Roman" w:cs="Times New Roman"/>
+                <w:iCs/>
+                <w:sz w:val="26"/>
+                <w:szCs w:val="26"/>
+              </w:rPr>
+              <w:t>Chuyển phòng.</w:t>
+            </w:r>
+          </w:p>
+        </w:tc>
+        <w:tc>
+          <w:tcPr>
+            <w:tcW w:w="1742" w:type="pct"/>
+          </w:tcPr>
+          <w:p>
+            <w:pPr>
+              <w:pStyle w:val="StyleTabletextBoldCentered"/>
+              <w:spacing w:before="0" w:line="240" w:lineRule="auto"/>
+              <w:jc w:val="both"/>
+              <w:rPr>
+                <w:rFonts w:ascii="Times New Roman" w:hAnsi="Times New Roman"/>
+                <w:b w:val="0"/>
+                <w:bCs w:val="0"/>
+                <w:iCs/>
+                <w:sz w:val="26"/>
+                <w:szCs w:val="26"/>
+              </w:rPr>
+            </w:pPr>
+          </w:p>
+        </w:tc>
+        <w:tc>
+          <w:tcPr>
+            <w:tcW w:w="978" w:type="pct"/>
+          </w:tcPr>
+          <w:p>
+            <w:pPr>
+              <w:spacing w:after="120"/>
+              <w:rPr>
+                <w:rFonts w:ascii="Times New Roman" w:hAnsi="Times New Roman" w:cs="Times New Roman"/>
+                <w:iCs/>
+                <w:sz w:val="26"/>
+                <w:szCs w:val="26"/>
+              </w:rPr>
+            </w:pPr>
+          </w:p>
+        </w:tc>
+        <w:tc>
+          <w:tcPr>
+            <w:tcW w:w="802" w:type="pct"/>
+          </w:tcPr>
+          <w:p>
+            <w:pPr>
+              <w:spacing w:after="120"/>
+              <w:rPr>
+                <w:rFonts w:ascii="Times New Roman" w:hAnsi="Times New Roman" w:cs="Times New Roman"/>
+                <w:iCs/>
+                <w:sz w:val="26"/>
+                <w:szCs w:val="26"/>
+              </w:rPr>
+            </w:pPr>
+          </w:p>
+        </w:tc>
+      </w:tr>
+      <w:tr>
+        <w:trPr>
+          <w:jc w:val="center"/>
+        </w:trPr>
+        <w:tc>
+          <w:tcPr>
+            <w:tcW w:w="537" w:type="pct"/>
+          </w:tcPr>
+          <w:p>
+            <w:pPr>
+              <w:spacing w:after="120"/>
+              <w:rPr>
+                <w:rFonts w:ascii="Times New Roman" w:hAnsi="Times New Roman" w:cs="Times New Roman"/>
+                <w:iCs/>
+                <w:sz w:val="26"/>
+                <w:szCs w:val="26"/>
+              </w:rPr>
+            </w:pPr>
+            <w:r>
+              <w:rPr>
+                <w:rFonts w:ascii="Times New Roman" w:hAnsi="Times New Roman" w:cs="Times New Roman"/>
+                <w:iCs/>
+                <w:sz w:val="26"/>
+                <w:szCs w:val="26"/>
+              </w:rPr>
+              <w:t>UC00</w:t>
+            </w:r>
+            <w:r>
+              <w:rPr>
+                <w:rFonts w:ascii="Times New Roman" w:hAnsi="Times New Roman" w:cs="Times New Roman"/>
+                <w:iCs/>
+                <w:sz w:val="26"/>
+                <w:szCs w:val="26"/>
+              </w:rPr>
+              <w:t>7</w:t>
+            </w:r>
+          </w:p>
+        </w:tc>
+        <w:tc>
+          <w:tcPr>
+            <w:tcW w:w="942" w:type="pct"/>
+          </w:tcPr>
+          <w:p>
+            <w:pPr>
+              <w:spacing w:after="120"/>
+              <w:rPr>
+                <w:rFonts w:ascii="Times New Roman" w:hAnsi="Times New Roman" w:cs="Times New Roman"/>
+                <w:iCs/>
+                <w:sz w:val="26"/>
+                <w:szCs w:val="26"/>
+              </w:rPr>
+            </w:pPr>
+            <w:r>
+              <w:rPr>
+                <w:rFonts w:ascii="Times New Roman" w:hAnsi="Times New Roman" w:cs="Times New Roman"/>
+                <w:iCs/>
+                <w:sz w:val="26"/>
+                <w:szCs w:val="26"/>
+              </w:rPr>
+              <w:t>Thanh toán phiếu lập phòng</w:t>
+            </w:r>
+          </w:p>
+        </w:tc>
+        <w:tc>
+          <w:tcPr>
+            <w:tcW w:w="1742" w:type="pct"/>
+          </w:tcPr>
+          <w:p>
+            <w:pPr>
+              <w:pStyle w:val="StyleTabletextBoldCentered"/>
+              <w:spacing w:before="0" w:line="240" w:lineRule="auto"/>
+              <w:jc w:val="both"/>
+              <w:rPr>
+                <w:rFonts w:ascii="Times New Roman" w:hAnsi="Times New Roman"/>
+                <w:b w:val="0"/>
+                <w:bCs w:val="0"/>
+                <w:iCs/>
+                <w:sz w:val="26"/>
+                <w:szCs w:val="26"/>
+              </w:rPr>
+            </w:pPr>
+          </w:p>
+        </w:tc>
+        <w:tc>
+          <w:tcPr>
+            <w:tcW w:w="978" w:type="pct"/>
+          </w:tcPr>
+          <w:p>
+            <w:pPr>
+              <w:spacing w:after="120"/>
+              <w:rPr>
+                <w:rFonts w:ascii="Times New Roman" w:hAnsi="Times New Roman" w:cs="Times New Roman"/>
+                <w:iCs/>
+                <w:sz w:val="26"/>
+                <w:szCs w:val="26"/>
+              </w:rPr>
+            </w:pPr>
+          </w:p>
+        </w:tc>
+        <w:tc>
+          <w:tcPr>
+            <w:tcW w:w="802" w:type="pct"/>
+          </w:tcPr>
+          <w:p>
+            <w:pPr>
+              <w:spacing w:after="120"/>
+              <w:rPr>
+                <w:rFonts w:ascii="Times New Roman" w:hAnsi="Times New Roman" w:cs="Times New Roman"/>
+                <w:iCs/>
+                <w:sz w:val="26"/>
+                <w:szCs w:val="26"/>
+              </w:rPr>
+            </w:pPr>
+          </w:p>
+        </w:tc>
+      </w:tr>
+      <w:tr>
+        <w:trPr>
+          <w:jc w:val="center"/>
+        </w:trPr>
+        <w:tc>
+          <w:tcPr>
+            <w:tcW w:w="537" w:type="pct"/>
+          </w:tcPr>
+          <w:p>
+            <w:pPr>
+              <w:spacing w:after="120"/>
+              <w:rPr>
+                <w:rFonts w:ascii="Times New Roman" w:hAnsi="Times New Roman" w:cs="Times New Roman"/>
+                <w:iCs/>
+                <w:sz w:val="26"/>
+                <w:szCs w:val="26"/>
+              </w:rPr>
+            </w:pPr>
+            <w:r>
+              <w:rPr>
+                <w:rFonts w:ascii="Times New Roman" w:hAnsi="Times New Roman" w:cs="Times New Roman"/>
+                <w:iCs/>
+                <w:sz w:val="26"/>
+                <w:szCs w:val="26"/>
+              </w:rPr>
+              <w:t>UC00</w:t>
+            </w:r>
+            <w:r>
+              <w:rPr>
+                <w:rFonts w:ascii="Times New Roman" w:hAnsi="Times New Roman" w:cs="Times New Roman"/>
+                <w:iCs/>
+                <w:sz w:val="26"/>
+                <w:szCs w:val="26"/>
+              </w:rPr>
+              <w:t>8</w:t>
+            </w:r>
+          </w:p>
+        </w:tc>
+        <w:tc>
+          <w:tcPr>
+            <w:tcW w:w="942" w:type="pct"/>
+          </w:tcPr>
+          <w:p>
+            <w:pPr>
+              <w:spacing w:after="120"/>
+              <w:rPr>
+                <w:rFonts w:ascii="Times New Roman" w:hAnsi="Times New Roman" w:cs="Times New Roman"/>
+                <w:iCs/>
+                <w:sz w:val="26"/>
+                <w:szCs w:val="26"/>
+              </w:rPr>
+            </w:pPr>
+          </w:p>
+        </w:tc>
+        <w:tc>
+          <w:tcPr>
+            <w:tcW w:w="1742" w:type="pct"/>
+          </w:tcPr>
+          <w:p>
+            <w:pPr>
+              <w:pStyle w:val="StyleTabletextBoldCentered"/>
+              <w:spacing w:before="0" w:line="240" w:lineRule="auto"/>
+              <w:jc w:val="both"/>
+              <w:rPr>
+                <w:rFonts w:ascii="Times New Roman" w:hAnsi="Times New Roman"/>
+                <w:b w:val="0"/>
+                <w:bCs w:val="0"/>
+                <w:iCs/>
+                <w:sz w:val="26"/>
+                <w:szCs w:val="26"/>
+              </w:rPr>
+            </w:pPr>
+          </w:p>
+        </w:tc>
+        <w:tc>
+          <w:tcPr>
+            <w:tcW w:w="978" w:type="pct"/>
+          </w:tcPr>
+          <w:p>
+            <w:pPr>
+              <w:spacing w:after="120"/>
+              <w:rPr>
+                <w:rFonts w:ascii="Times New Roman" w:hAnsi="Times New Roman" w:cs="Times New Roman"/>
+                <w:iCs/>
+                <w:sz w:val="26"/>
+                <w:szCs w:val="26"/>
+              </w:rPr>
+            </w:pPr>
+          </w:p>
+        </w:tc>
+        <w:tc>
+          <w:tcPr>
+            <w:tcW w:w="802" w:type="pct"/>
+          </w:tcPr>
+          <w:p>
+            <w:pPr>
+              <w:spacing w:after="120"/>
+              <w:rPr>
+                <w:rFonts w:ascii="Times New Roman" w:hAnsi="Times New Roman" w:cs="Times New Roman"/>
+                <w:iCs/>
+                <w:sz w:val="26"/>
+                <w:szCs w:val="26"/>
+              </w:rPr>
+            </w:pPr>
+          </w:p>
+        </w:tc>
+      </w:tr>
+      <w:tr>
+        <w:trPr>
+          <w:jc w:val="center"/>
+        </w:trPr>
+        <w:tc>
+          <w:tcPr>
+            <w:tcW w:w="537" w:type="pct"/>
+          </w:tcPr>
+          <w:p>
+            <w:pPr>
+              <w:spacing w:after="120"/>
+              <w:rPr>
+                <w:rFonts w:ascii="Times New Roman" w:hAnsi="Times New Roman" w:cs="Times New Roman"/>
+                <w:iCs/>
+                <w:sz w:val="26"/>
+                <w:szCs w:val="26"/>
+              </w:rPr>
+            </w:pPr>
+            <w:r>
+              <w:rPr>
+                <w:rFonts w:ascii="Times New Roman" w:hAnsi="Times New Roman" w:cs="Times New Roman"/>
+                <w:iCs/>
+                <w:sz w:val="26"/>
+                <w:szCs w:val="26"/>
+              </w:rPr>
+              <w:t>UC00</w:t>
+            </w:r>
+            <w:r>
+              <w:rPr>
+                <w:rFonts w:ascii="Times New Roman" w:hAnsi="Times New Roman" w:cs="Times New Roman"/>
+                <w:iCs/>
+                <w:sz w:val="26"/>
+                <w:szCs w:val="26"/>
+              </w:rPr>
+              <w:t>9</w:t>
+            </w:r>
           </w:p>
         </w:tc>
         <w:tc>
@@ -6715,7 +7296,6 @@
           <w:sz w:val="26"/>
           <w:szCs w:val="26"/>
         </w:rPr>
-        <w:lastRenderedPageBreak/>
         <w:t>Các điều kiện phụ thuộc</w:t>
       </w:r>
       <w:bookmarkEnd w:id="19"/>
@@ -7302,6 +7882,7 @@
           <w:szCs w:val="26"/>
           <w:bdr w:val="none" w:sz="0" w:space="0" w:color="auto" w:frame="1"/>
         </w:rPr>
+        <w:lastRenderedPageBreak/>
         <w:t>Cài đặt phần mềm phù hợp:</w:t>
       </w:r>
       <w:r>
@@ -7519,7 +8100,6 @@
           <w:sz w:val="26"/>
           <w:szCs w:val="26"/>
         </w:rPr>
-        <w:lastRenderedPageBreak/>
         <w:t>ĐẶC TẢ CÁC YÊU CẦU CHỨC NĂNG (FUNCTIONAL)</w:t>
       </w:r>
       <w:bookmarkEnd w:id="21"/>
@@ -9419,7 +9999,6 @@
                 <w:sz w:val="26"/>
                 <w:szCs w:val="26"/>
               </w:rPr>
-              <w:lastRenderedPageBreak/>
               <w:t>Actor:</w:t>
             </w:r>
           </w:p>
@@ -11092,7 +11671,6 @@
                 <w:sz w:val="26"/>
                 <w:szCs w:val="26"/>
               </w:rPr>
-              <w:lastRenderedPageBreak/>
               <w:t>Điều kiện trước:</w:t>
             </w:r>
           </w:p>
@@ -12762,6 +13340,15 @@
               </w:rPr>
               <w:t xml:space="preserve">Use case: </w:t>
             </w:r>
+            <w:r>
+              <w:rPr>
+                <w:rFonts w:ascii="Times New Roman" w:hAnsi="Times New Roman" w:cs="Times New Roman"/>
+                <w:b/>
+                <w:sz w:val="26"/>
+                <w:szCs w:val="26"/>
+              </w:rPr>
+              <w:t>Lập thống kê doanh thu.</w:t>
+            </w:r>
           </w:p>
         </w:tc>
       </w:tr>
@@ -12839,6 +13426,17 @@
               </w:rPr>
               <w:t>Người quản lý</w:t>
             </w:r>
+            <w:r>
+              <w:rPr>
+                <w:rFonts w:ascii="Times New Roman" w:hAnsi="Times New Roman"/>
+                <w:i w:val="0"/>
+                <w:iCs/>
+                <w:color w:val="auto"/>
+                <w:sz w:val="26"/>
+                <w:szCs w:val="26"/>
+              </w:rPr>
+              <w:t>.</w:t>
+            </w:r>
           </w:p>
         </w:tc>
       </w:tr>
@@ -12875,7 +13473,6 @@
                 <w:sz w:val="26"/>
                 <w:szCs w:val="26"/>
               </w:rPr>
-              <w:lastRenderedPageBreak/>
               <w:t>Mô tả:</w:t>
             </w:r>
           </w:p>
@@ -12947,6 +13544,17 @@
                 <w:sz w:val="26"/>
                 <w:szCs w:val="26"/>
               </w:rPr>
+              <w:t xml:space="preserve"> số</w:t>
+            </w:r>
+            <w:r>
+              <w:rPr>
+                <w:rFonts w:ascii="Times New Roman" w:hAnsi="Times New Roman"/>
+                <w:i w:val="0"/>
+                <w:iCs/>
+                <w:color w:val="auto"/>
+                <w:sz w:val="26"/>
+                <w:szCs w:val="26"/>
+              </w:rPr>
               <w:t xml:space="preserve"> tiêu ch</w:t>
             </w:r>
             <w:r>
@@ -12958,7 +13566,29 @@
                 <w:sz w:val="26"/>
                 <w:szCs w:val="26"/>
               </w:rPr>
-              <w:t>í: Thời gian, ca trực, phòng.</w:t>
+              <w:t xml:space="preserve">í: </w:t>
+            </w:r>
+            <w:r>
+              <w:rPr>
+                <w:rFonts w:ascii="Times New Roman" w:hAnsi="Times New Roman"/>
+                <w:i w:val="0"/>
+                <w:iCs/>
+                <w:color w:val="auto"/>
+                <w:sz w:val="26"/>
+                <w:szCs w:val="26"/>
+              </w:rPr>
+              <w:t>t</w:t>
+            </w:r>
+            <w:r>
+              <w:rPr>
+                <w:rFonts w:ascii="Times New Roman" w:hAnsi="Times New Roman"/>
+                <w:i w:val="0"/>
+                <w:iCs/>
+                <w:color w:val="auto"/>
+                <w:sz w:val="26"/>
+                <w:szCs w:val="26"/>
+              </w:rPr>
+              <w:t>hời gian, phòng.</w:t>
             </w:r>
           </w:p>
         </w:tc>
@@ -13569,7 +14199,15 @@
                 <w:sz w:val="26"/>
                 <w:szCs w:val="26"/>
               </w:rPr>
-              <w:t>họn “Thống kê”</w:t>
+              <w:t>họn “Thống kê</w:t>
+            </w:r>
+            <w:r>
+              <w:rPr>
+                <w:rFonts w:ascii="Times New Roman" w:hAnsi="Times New Roman" w:cs="Times New Roman"/>
+                <w:sz w:val="26"/>
+                <w:szCs w:val="26"/>
+              </w:rPr>
+              <w:t>.</w:t>
             </w:r>
           </w:p>
         </w:tc>
@@ -13877,7 +14515,23 @@
                 <w:sz w:val="26"/>
                 <w:szCs w:val="26"/>
               </w:rPr>
-              <w:t>6. Hệ thống tính tổng các hoá đơn.</w:t>
+              <w:t xml:space="preserve">6.Hệ thống hiển thị </w:t>
+            </w:r>
+            <w:r>
+              <w:rPr>
+                <w:rFonts w:ascii="Times New Roman" w:hAnsi="Times New Roman" w:cs="Times New Roman"/>
+                <w:sz w:val="26"/>
+                <w:szCs w:val="26"/>
+              </w:rPr>
+              <w:t>danh sách hoá đơn</w:t>
+            </w:r>
+            <w:r>
+              <w:rPr>
+                <w:rFonts w:ascii="Times New Roman" w:hAnsi="Times New Roman" w:cs="Times New Roman"/>
+                <w:sz w:val="26"/>
+                <w:szCs w:val="26"/>
+              </w:rPr>
+              <w:t>.</w:t>
             </w:r>
           </w:p>
         </w:tc>
@@ -13951,7 +14605,97 @@
                 <w:sz w:val="26"/>
                 <w:szCs w:val="26"/>
               </w:rPr>
-              <w:t>7. Hệ thống hiển thị danh sách hoá đơn và tổng doanh thu.</w:t>
+              <w:t>7</w:t>
+            </w:r>
+            <w:r>
+              <w:rPr>
+                <w:rFonts w:ascii="Times New Roman" w:hAnsi="Times New Roman" w:cs="Times New Roman"/>
+                <w:sz w:val="26"/>
+                <w:szCs w:val="26"/>
+              </w:rPr>
+              <w:t>. Hệ thống tính tổng các hoá đơn.</w:t>
+            </w:r>
+          </w:p>
+        </w:tc>
+      </w:tr>
+      <w:tr>
+        <w:trPr>
+          <w:trHeight w:val="446"/>
+          <w:jc w:val="center"/>
+        </w:trPr>
+        <w:tc>
+          <w:tcPr>
+            <w:tcW w:w="0" w:type="auto"/>
+            <w:vMerge/>
+            <w:tcBorders>
+              <w:left w:val="single" w:sz="4" w:space="0" w:color="auto"/>
+              <w:right w:val="single" w:sz="4" w:space="0" w:color="auto"/>
+            </w:tcBorders>
+            <w:vAlign w:val="center"/>
+          </w:tcPr>
+          <w:p>
+            <w:pPr>
+              <w:rPr>
+                <w:rFonts w:ascii="Times New Roman" w:eastAsia="Times New Roman" w:hAnsi="Times New Roman" w:cs="Times New Roman"/>
+                <w:bCs/>
+                <w:color w:val="000000"/>
+                <w:sz w:val="26"/>
+                <w:szCs w:val="26"/>
+              </w:rPr>
+            </w:pPr>
+          </w:p>
+        </w:tc>
+        <w:tc>
+          <w:tcPr>
+            <w:tcW w:w="1867" w:type="pct"/>
+            <w:tcBorders>
+              <w:left w:val="single" w:sz="4" w:space="0" w:color="auto"/>
+              <w:right w:val="single" w:sz="4" w:space="0" w:color="auto"/>
+            </w:tcBorders>
+          </w:tcPr>
+          <w:p>
+            <w:pPr>
+              <w:rPr>
+                <w:rFonts w:ascii="Times New Roman" w:hAnsi="Times New Roman" w:cs="Times New Roman"/>
+                <w:sz w:val="26"/>
+                <w:szCs w:val="26"/>
+                <w:lang w:val="vi-VN"/>
+              </w:rPr>
+            </w:pPr>
+          </w:p>
+        </w:tc>
+        <w:tc>
+          <w:tcPr>
+            <w:tcW w:w="1868" w:type="pct"/>
+            <w:tcBorders>
+              <w:top w:val="single" w:sz="4" w:space="0" w:color="auto"/>
+              <w:left w:val="single" w:sz="4" w:space="0" w:color="auto"/>
+              <w:right w:val="single" w:sz="4" w:space="0" w:color="auto"/>
+            </w:tcBorders>
+          </w:tcPr>
+          <w:p>
+            <w:pPr>
+              <w:rPr>
+                <w:rFonts w:ascii="Times New Roman" w:hAnsi="Times New Roman" w:cs="Times New Roman"/>
+                <w:sz w:val="26"/>
+                <w:szCs w:val="26"/>
+              </w:rPr>
+            </w:pPr>
+            <w:r>
+              <w:rPr>
+                <w:rFonts w:ascii="Times New Roman" w:hAnsi="Times New Roman" w:cs="Times New Roman"/>
+                <w:sz w:val="26"/>
+                <w:szCs w:val="26"/>
+              </w:rPr>
+              <w:t>8</w:t>
+            </w:r>
+            <w:r>
+              <w:rPr>
+                <w:rFonts w:ascii="Times New Roman" w:hAnsi="Times New Roman" w:cs="Times New Roman"/>
+                <w:sz w:val="26"/>
+                <w:szCs w:val="26"/>
+              </w:rPr>
+              <w:t>. Hệ thống hiển thị tổng doanh thu.</w:t>
             </w:r>
           </w:p>
         </w:tc>
@@ -14172,6 +14916,7 @@
           <w:sz w:val="26"/>
           <w:szCs w:val="26"/>
         </w:rPr>
+        <w:lastRenderedPageBreak/>
         <w:t>UC00</w:t>
       </w:r>
       <w:r>
@@ -14276,6 +15021,24 @@
               </w:rPr>
               <w:t xml:space="preserve">Use case: </w:t>
             </w:r>
+            <w:r>
+              <w:rPr>
+                <w:rFonts w:ascii="Times New Roman" w:hAnsi="Times New Roman" w:cs="Times New Roman"/>
+                <w:b/>
+                <w:sz w:val="26"/>
+                <w:szCs w:val="26"/>
+              </w:rPr>
+              <w:t>Lập phiếu đặt phòng</w:t>
+            </w:r>
+            <w:r>
+              <w:rPr>
+                <w:rFonts w:ascii="Times New Roman" w:hAnsi="Times New Roman" w:cs="Times New Roman"/>
+                <w:b/>
+                <w:sz w:val="26"/>
+                <w:szCs w:val="26"/>
+              </w:rPr>
+              <w:t>.</w:t>
+            </w:r>
           </w:p>
         </w:tc>
       </w:tr>
@@ -14440,6 +15203,17 @@
               </w:rPr>
               <w:t>lập phiếu đặt phòng</w:t>
             </w:r>
+            <w:r>
+              <w:rPr>
+                <w:rFonts w:ascii="Times New Roman" w:hAnsi="Times New Roman"/>
+                <w:i w:val="0"/>
+                <w:iCs/>
+                <w:color w:val="auto"/>
+                <w:sz w:val="26"/>
+                <w:szCs w:val="26"/>
+              </w:rPr>
+              <w:t>.</w:t>
+            </w:r>
           </w:p>
         </w:tc>
       </w:tr>
@@ -14652,7 +15426,6 @@
                 <w:sz w:val="26"/>
                 <w:szCs w:val="26"/>
               </w:rPr>
-              <w:lastRenderedPageBreak/>
               <w:t>Điều kiện sau:</w:t>
             </w:r>
           </w:p>
@@ -15809,6 +16582,7 @@
           <w:sz w:val="26"/>
           <w:szCs w:val="26"/>
         </w:rPr>
+        <w:lastRenderedPageBreak/>
         <w:t>UC00</w:t>
       </w:r>
       <w:r>
@@ -15921,6 +16695,24 @@
               </w:rPr>
               <w:t xml:space="preserve">Use case: </w:t>
             </w:r>
+            <w:r>
+              <w:rPr>
+                <w:rFonts w:ascii="Times New Roman" w:hAnsi="Times New Roman" w:cs="Times New Roman"/>
+                <w:b/>
+                <w:sz w:val="26"/>
+                <w:szCs w:val="26"/>
+              </w:rPr>
+              <w:t>Thêm dịch vụ</w:t>
+            </w:r>
+            <w:r>
+              <w:rPr>
+                <w:rFonts w:ascii="Times New Roman" w:hAnsi="Times New Roman" w:cs="Times New Roman"/>
+                <w:b/>
+                <w:sz w:val="26"/>
+                <w:szCs w:val="26"/>
+              </w:rPr>
+              <w:t>.</w:t>
+            </w:r>
           </w:p>
         </w:tc>
       </w:tr>
@@ -15998,6 +16790,17 @@
               </w:rPr>
               <w:t>Nhân viên thu ngân</w:t>
             </w:r>
+            <w:r>
+              <w:rPr>
+                <w:rFonts w:ascii="Times New Roman" w:hAnsi="Times New Roman"/>
+                <w:i w:val="0"/>
+                <w:iCs/>
+                <w:color w:val="auto"/>
+                <w:sz w:val="26"/>
+                <w:szCs w:val="26"/>
+              </w:rPr>
+              <w:t>.</w:t>
+            </w:r>
           </w:p>
         </w:tc>
       </w:tr>
@@ -16085,6 +16888,17 @@
               </w:rPr>
               <w:t>thêm dịch vụ cho một phiếu đặt phòng</w:t>
             </w:r>
+            <w:r>
+              <w:rPr>
+                <w:rFonts w:ascii="Times New Roman" w:hAnsi="Times New Roman"/>
+                <w:i w:val="0"/>
+                <w:iCs/>
+                <w:color w:val="auto"/>
+                <w:sz w:val="26"/>
+                <w:szCs w:val="26"/>
+              </w:rPr>
+              <w:t>.</w:t>
+            </w:r>
           </w:p>
         </w:tc>
       </w:tr>
@@ -16121,7 +16935,6 @@
                 <w:sz w:val="26"/>
                 <w:szCs w:val="26"/>
               </w:rPr>
-              <w:lastRenderedPageBreak/>
               <w:t>Điều kiện trước:</w:t>
             </w:r>
           </w:p>
@@ -16273,6 +17086,17 @@
               </w:rPr>
               <w:t>phải chọn phiếu đặt phòng cần thêm dịch vụ</w:t>
             </w:r>
+            <w:r>
+              <w:rPr>
+                <w:rFonts w:ascii="Times New Roman" w:hAnsi="Times New Roman"/>
+                <w:i w:val="0"/>
+                <w:iCs/>
+                <w:color w:val="auto"/>
+                <w:sz w:val="26"/>
+                <w:szCs w:val="26"/>
+              </w:rPr>
+              <w:t>.</w:t>
+            </w:r>
           </w:p>
         </w:tc>
       </w:tr>
@@ -16619,6 +17443,17 @@
               </w:rPr>
               <w:t>1. Hệ thống hiển thị thông tin phiếu đặt phòng</w:t>
             </w:r>
+            <w:r>
+              <w:rPr>
+                <w:rFonts w:ascii="Times New Roman" w:hAnsi="Times New Roman"/>
+                <w:i w:val="0"/>
+                <w:iCs/>
+                <w:color w:val="auto"/>
+                <w:sz w:val="26"/>
+                <w:szCs w:val="26"/>
+              </w:rPr>
+              <w:t>.</w:t>
+            </w:r>
           </w:p>
         </w:tc>
       </w:tr>
@@ -16684,6 +17519,17 @@
               </w:rPr>
               <w:t>2. Nhân viên thu ngân chọn “Thêm dịch vụ”</w:t>
             </w:r>
+            <w:r>
+              <w:rPr>
+                <w:rFonts w:ascii="Times New Roman" w:hAnsi="Times New Roman"/>
+                <w:i w:val="0"/>
+                <w:iCs/>
+                <w:color w:val="auto"/>
+                <w:sz w:val="26"/>
+                <w:szCs w:val="26"/>
+              </w:rPr>
+              <w:t>.</w:t>
+            </w:r>
           </w:p>
         </w:tc>
         <w:tc>
@@ -16799,6 +17645,17 @@
               </w:rPr>
               <w:t>3. Hệ thống hiển thị giao diện thêm dịch vụ</w:t>
             </w:r>
+            <w:r>
+              <w:rPr>
+                <w:rFonts w:ascii="Times New Roman" w:hAnsi="Times New Roman"/>
+                <w:i w:val="0"/>
+                <w:iCs/>
+                <w:color w:val="auto"/>
+                <w:sz w:val="26"/>
+                <w:szCs w:val="26"/>
+              </w:rPr>
+              <w:t>.</w:t>
+            </w:r>
           </w:p>
         </w:tc>
       </w:tr>
@@ -16864,6 +17721,17 @@
               </w:rPr>
               <w:t>4. Nhân viên thu ngân chọn dịch vụ</w:t>
             </w:r>
+            <w:r>
+              <w:rPr>
+                <w:rFonts w:ascii="Times New Roman" w:hAnsi="Times New Roman"/>
+                <w:i w:val="0"/>
+                <w:iCs/>
+                <w:color w:val="auto"/>
+                <w:sz w:val="26"/>
+                <w:szCs w:val="26"/>
+              </w:rPr>
+              <w:t>.</w:t>
+            </w:r>
           </w:p>
         </w:tc>
         <w:tc>
@@ -16957,6 +17825,17 @@
               </w:rPr>
               <w:t>5. Nhân viên thu ngân nhập số lượng</w:t>
             </w:r>
+            <w:r>
+              <w:rPr>
+                <w:rFonts w:ascii="Times New Roman" w:hAnsi="Times New Roman"/>
+                <w:i w:val="0"/>
+                <w:iCs/>
+                <w:color w:val="auto"/>
+                <w:sz w:val="26"/>
+                <w:szCs w:val="26"/>
+              </w:rPr>
+              <w:t>.</w:t>
+            </w:r>
           </w:p>
         </w:tc>
         <w:tc>
@@ -17047,6 +17926,17 @@
               </w:rPr>
               <w:t>6. Nhân viên thu ngân chọn “Thêm”</w:t>
             </w:r>
+            <w:r>
+              <w:rPr>
+                <w:rFonts w:ascii="Times New Roman" w:hAnsi="Times New Roman"/>
+                <w:i w:val="0"/>
+                <w:iCs/>
+                <w:color w:val="auto"/>
+                <w:sz w:val="26"/>
+                <w:szCs w:val="26"/>
+              </w:rPr>
+              <w:t>.</w:t>
+            </w:r>
           </w:p>
         </w:tc>
         <w:tc>
@@ -17162,6 +18052,17 @@
               </w:rPr>
               <w:t>7. Hệ thống kiểm tra thông tin dịch vụ</w:t>
             </w:r>
+            <w:r>
+              <w:rPr>
+                <w:rFonts w:ascii="Times New Roman" w:hAnsi="Times New Roman"/>
+                <w:i w:val="0"/>
+                <w:iCs/>
+                <w:color w:val="auto"/>
+                <w:sz w:val="26"/>
+                <w:szCs w:val="26"/>
+              </w:rPr>
+              <w:t>.</w:t>
+            </w:r>
           </w:p>
         </w:tc>
       </w:tr>
@@ -17295,6 +18196,17 @@
                 <w:szCs w:val="26"/>
               </w:rPr>
               <w:t>phiếu đặt phòng</w:t>
+            </w:r>
+            <w:r>
+              <w:rPr>
+                <w:rFonts w:ascii="Times New Roman" w:hAnsi="Times New Roman"/>
+                <w:i w:val="0"/>
+                <w:iCs/>
+                <w:color w:val="auto"/>
+                <w:sz w:val="26"/>
+                <w:szCs w:val="26"/>
+              </w:rPr>
+              <w:t>.</w:t>
             </w:r>
           </w:p>
         </w:tc>
@@ -17599,6 +18511,7 @@
           <w:sz w:val="26"/>
           <w:szCs w:val="26"/>
         </w:rPr>
+        <w:lastRenderedPageBreak/>
         <w:t>Sequence Diagram</w:t>
       </w:r>
     </w:p>
@@ -17666,15 +18579,15 @@
         </w:rPr>
         <w:t>Mô tả use case UC00</w:t>
       </w:r>
+      <w:bookmarkEnd w:id="46"/>
       <w:r>
         <w:rPr>
           <w:rFonts w:ascii="Times New Roman" w:hAnsi="Times New Roman"/>
           <w:sz w:val="26"/>
           <w:szCs w:val="26"/>
         </w:rPr>
-        <w:t>9</w:t>
+        <w:t>7</w:t>
       </w:r>
-      <w:bookmarkEnd w:id="46"/>
     </w:p>
     <w:tbl>
       <w:tblPr>
@@ -17723,6 +18636,15 @@
               </w:rPr>
               <w:t xml:space="preserve">Use case: </w:t>
             </w:r>
+            <w:r>
+              <w:rPr>
+                <w:rFonts w:ascii="Times New Roman" w:hAnsi="Times New Roman" w:cs="Times New Roman"/>
+                <w:b/>
+                <w:sz w:val="26"/>
+                <w:szCs w:val="26"/>
+              </w:rPr>
+              <w:t>Chuyển phòng.</w:t>
+            </w:r>
           </w:p>
         </w:tc>
       </w:tr>
@@ -17761,7 +18683,6 @@
                 <w:szCs w:val="26"/>
                 <w:lang w:val="vi-VN"/>
               </w:rPr>
-              <w:lastRenderedPageBreak/>
               <w:t>Actor:</w:t>
             </w:r>
           </w:p>
@@ -17790,6 +18711,17 @@
                 <w:szCs w:val="26"/>
               </w:rPr>
             </w:pPr>
+            <w:r>
+              <w:rPr>
+                <w:rFonts w:ascii="Times New Roman" w:hAnsi="Times New Roman"/>
+                <w:i w:val="0"/>
+                <w:iCs/>
+                <w:color w:val="auto"/>
+                <w:sz w:val="26"/>
+                <w:szCs w:val="26"/>
+              </w:rPr>
+              <w:t>Nhân viên thu ngân</w:t>
+            </w:r>
           </w:p>
         </w:tc>
       </w:tr>
@@ -17854,6 +18786,63 @@
                 <w:szCs w:val="26"/>
               </w:rPr>
             </w:pPr>
+            <w:r>
+              <w:rPr>
+                <w:rFonts w:ascii="Times New Roman" w:hAnsi="Times New Roman"/>
+                <w:i w:val="0"/>
+                <w:iCs/>
+                <w:color w:val="auto"/>
+                <w:sz w:val="26"/>
+                <w:szCs w:val="26"/>
+                <w:lang w:val="vi-VN"/>
+              </w:rPr>
+              <w:t xml:space="preserve">Use case thực hiện chức năng </w:t>
+            </w:r>
+            <w:r>
+              <w:rPr>
+                <w:rFonts w:ascii="Times New Roman" w:hAnsi="Times New Roman"/>
+                <w:i w:val="0"/>
+                <w:iCs/>
+                <w:color w:val="auto"/>
+                <w:sz w:val="26"/>
+                <w:szCs w:val="26"/>
+                <w:lang w:val="vi-VN"/>
+              </w:rPr>
+              <w:t>chuyển</w:t>
+            </w:r>
+            <w:r>
+              <w:rPr>
+                <w:rFonts w:ascii="Times New Roman" w:hAnsi="Times New Roman"/>
+                <w:i w:val="0"/>
+                <w:iCs/>
+                <w:color w:val="auto"/>
+                <w:sz w:val="26"/>
+                <w:szCs w:val="26"/>
+              </w:rPr>
+              <w:t xml:space="preserve"> phòng </w:t>
+            </w:r>
+            <w:r>
+              <w:rPr>
+                <w:rFonts w:ascii="Times New Roman" w:hAnsi="Times New Roman"/>
+                <w:i w:val="0"/>
+                <w:iCs/>
+                <w:color w:val="auto"/>
+                <w:sz w:val="26"/>
+                <w:szCs w:val="26"/>
+              </w:rPr>
+              <w:t>cho một phiếu đặt phòng</w:t>
+            </w:r>
+            <w:r>
+              <w:rPr>
+                <w:rFonts w:ascii="Times New Roman" w:hAnsi="Times New Roman"/>
+                <w:i w:val="0"/>
+                <w:iCs/>
+                <w:color w:val="auto"/>
+                <w:sz w:val="26"/>
+                <w:szCs w:val="26"/>
+              </w:rPr>
+              <w:t>.</w:t>
+            </w:r>
           </w:p>
         </w:tc>
       </w:tr>
@@ -17918,6 +18907,129 @@
                 <w:szCs w:val="26"/>
               </w:rPr>
             </w:pPr>
+            <w:r>
+              <w:rPr>
+                <w:rFonts w:ascii="Times New Roman" w:hAnsi="Times New Roman"/>
+                <w:i w:val="0"/>
+                <w:iCs/>
+                <w:color w:val="auto"/>
+                <w:sz w:val="26"/>
+                <w:szCs w:val="26"/>
+                <w:lang w:val="vi-VN"/>
+              </w:rPr>
+              <w:t xml:space="preserve">Đăng nhập thành công </w:t>
+            </w:r>
+            <w:r>
+              <w:rPr>
+                <w:rFonts w:ascii="Times New Roman" w:hAnsi="Times New Roman"/>
+                <w:i w:val="0"/>
+                <w:iCs/>
+                <w:color w:val="auto"/>
+                <w:sz w:val="26"/>
+                <w:szCs w:val="26"/>
+              </w:rPr>
+              <w:t>với quyền “</w:t>
+            </w:r>
+            <w:r>
+              <w:rPr>
+                <w:rFonts w:ascii="Times New Roman" w:hAnsi="Times New Roman"/>
+                <w:i w:val="0"/>
+                <w:iCs/>
+                <w:color w:val="auto"/>
+                <w:sz w:val="26"/>
+                <w:szCs w:val="26"/>
+              </w:rPr>
+              <w:t>Nhân viên</w:t>
+            </w:r>
+            <w:r>
+              <w:rPr>
+                <w:rFonts w:ascii="Times New Roman" w:hAnsi="Times New Roman"/>
+                <w:i w:val="0"/>
+                <w:iCs/>
+                <w:color w:val="auto"/>
+                <w:sz w:val="26"/>
+                <w:szCs w:val="26"/>
+              </w:rPr>
+              <w:t>”</w:t>
+            </w:r>
+            <w:r>
+              <w:rPr>
+                <w:rFonts w:ascii="Times New Roman" w:hAnsi="Times New Roman"/>
+                <w:i w:val="0"/>
+                <w:iCs/>
+                <w:color w:val="auto"/>
+                <w:sz w:val="26"/>
+                <w:szCs w:val="26"/>
+              </w:rPr>
+              <w:t>,</w:t>
+            </w:r>
+            <w:r>
+              <w:rPr>
+                <w:rFonts w:ascii="Times New Roman" w:hAnsi="Times New Roman"/>
+                <w:i w:val="0"/>
+                <w:iCs/>
+                <w:color w:val="auto"/>
+                <w:sz w:val="26"/>
+                <w:szCs w:val="26"/>
+                <w:lang w:val="vi-VN"/>
+              </w:rPr>
+              <w:t xml:space="preserve"> </w:t>
+            </w:r>
+            <w:r>
+              <w:rPr>
+                <w:rFonts w:ascii="Times New Roman" w:hAnsi="Times New Roman"/>
+                <w:i w:val="0"/>
+                <w:iCs/>
+                <w:color w:val="auto"/>
+                <w:sz w:val="26"/>
+                <w:szCs w:val="26"/>
+              </w:rPr>
+              <w:t>chọn chức năng “</w:t>
+            </w:r>
+            <w:r>
+              <w:rPr>
+                <w:rFonts w:ascii="Times New Roman" w:hAnsi="Times New Roman"/>
+                <w:i w:val="0"/>
+                <w:iCs/>
+                <w:color w:val="auto"/>
+                <w:sz w:val="26"/>
+                <w:szCs w:val="26"/>
+              </w:rPr>
+              <w:t>Quản lý phiếu đặt phòng</w:t>
+            </w:r>
+            <w:r>
+              <w:rPr>
+                <w:rFonts w:ascii="Times New Roman" w:hAnsi="Times New Roman"/>
+                <w:i w:val="0"/>
+                <w:iCs/>
+                <w:color w:val="auto"/>
+                <w:sz w:val="26"/>
+                <w:szCs w:val="26"/>
+              </w:rPr>
+              <w:t>”</w:t>
+            </w:r>
+            <w:r>
+              <w:rPr>
+                <w:rFonts w:ascii="Times New Roman" w:hAnsi="Times New Roman"/>
+                <w:i w:val="0"/>
+                <w:iCs/>
+                <w:color w:val="auto"/>
+                <w:sz w:val="26"/>
+                <w:szCs w:val="26"/>
+              </w:rPr>
+              <w:t xml:space="preserve"> và phải chọn phiếu đặt phòng cần </w:t>
+            </w:r>
+            <w:r>
+              <w:rPr>
+                <w:rFonts w:ascii="Times New Roman" w:hAnsi="Times New Roman"/>
+                <w:i w:val="0"/>
+                <w:iCs/>
+                <w:color w:val="auto"/>
+                <w:sz w:val="26"/>
+                <w:szCs w:val="26"/>
+              </w:rPr>
+              <w:t>chuyển phòng.</w:t>
+            </w:r>
           </w:p>
         </w:tc>
       </w:tr>
@@ -17980,9 +19092,19 @@
                 <w:color w:val="auto"/>
                 <w:sz w:val="26"/>
                 <w:szCs w:val="26"/>
-                <w:lang w:val="vi-VN"/>
-              </w:rPr>
-            </w:pPr>
+              </w:rPr>
+            </w:pPr>
+            <w:r>
+              <w:rPr>
+                <w:rFonts w:ascii="Times New Roman" w:hAnsi="Times New Roman"/>
+                <w:i w:val="0"/>
+                <w:iCs/>
+                <w:color w:val="auto"/>
+                <w:sz w:val="26"/>
+                <w:szCs w:val="26"/>
+              </w:rPr>
+              <w:t>Chuyển phòng của một phiếu đặt phòng và thông báo chuyển phòng thành công.</w:t>
+            </w:r>
           </w:p>
         </w:tc>
       </w:tr>
@@ -18173,6 +19295,17 @@
                 <w:szCs w:val="26"/>
               </w:rPr>
             </w:pPr>
+            <w:r>
+              <w:rPr>
+                <w:rFonts w:ascii="Times New Roman" w:hAnsi="Times New Roman"/>
+                <w:i w:val="0"/>
+                <w:iCs/>
+                <w:color w:val="auto"/>
+                <w:sz w:val="26"/>
+                <w:szCs w:val="26"/>
+              </w:rPr>
+              <w:t>1. Hệ thống hiển thị thông tin phiếu đặt phòng.</w:t>
+            </w:r>
           </w:p>
         </w:tc>
       </w:tr>
@@ -18227,6 +19360,39 @@
                 <w:szCs w:val="26"/>
               </w:rPr>
             </w:pPr>
+            <w:r>
+              <w:rPr>
+                <w:rFonts w:ascii="Times New Roman" w:hAnsi="Times New Roman"/>
+                <w:i w:val="0"/>
+                <w:iCs/>
+                <w:color w:val="auto"/>
+                <w:sz w:val="26"/>
+                <w:szCs w:val="26"/>
+              </w:rPr>
+              <w:t>2. Nhân viên thu ngân chọn “</w:t>
+            </w:r>
+            <w:r>
+              <w:rPr>
+                <w:rFonts w:ascii="Times New Roman" w:hAnsi="Times New Roman"/>
+                <w:i w:val="0"/>
+                <w:iCs/>
+                <w:color w:val="auto"/>
+                <w:sz w:val="26"/>
+                <w:szCs w:val="26"/>
+              </w:rPr>
+              <w:t>Chuyển phòng</w:t>
+            </w:r>
+            <w:r>
+              <w:rPr>
+                <w:rFonts w:ascii="Times New Roman" w:hAnsi="Times New Roman"/>
+                <w:i w:val="0"/>
+                <w:iCs/>
+                <w:color w:val="auto"/>
+                <w:sz w:val="26"/>
+                <w:szCs w:val="26"/>
+              </w:rPr>
+              <w:t>”.</w:t>
+            </w:r>
           </w:p>
         </w:tc>
         <w:tc>
@@ -18332,6 +19498,39 @@
                 <w:lang w:val="vi-VN"/>
               </w:rPr>
             </w:pPr>
+            <w:r>
+              <w:rPr>
+                <w:rFonts w:ascii="Times New Roman" w:hAnsi="Times New Roman"/>
+                <w:i w:val="0"/>
+                <w:iCs/>
+                <w:color w:val="auto"/>
+                <w:sz w:val="26"/>
+                <w:szCs w:val="26"/>
+              </w:rPr>
+              <w:t>3.</w:t>
+            </w:r>
+            <w:r>
+              <w:rPr>
+                <w:rFonts w:ascii="Times New Roman" w:hAnsi="Times New Roman"/>
+                <w:i w:val="0"/>
+                <w:iCs/>
+                <w:color w:val="auto"/>
+                <w:sz w:val="26"/>
+                <w:szCs w:val="26"/>
+              </w:rPr>
+              <w:t xml:space="preserve"> Hệ thống hiển thị danh sách các phòng chưa đặt</w:t>
+            </w:r>
+            <w:r>
+              <w:rPr>
+                <w:rFonts w:ascii="Times New Roman" w:hAnsi="Times New Roman"/>
+                <w:i w:val="0"/>
+                <w:iCs/>
+                <w:color w:val="auto"/>
+                <w:sz w:val="26"/>
+                <w:szCs w:val="26"/>
+              </w:rPr>
+              <w:t>.</w:t>
+            </w:r>
           </w:p>
         </w:tc>
       </w:tr>
@@ -18387,6 +19586,28 @@
                 <w:lang w:val="vi-VN"/>
               </w:rPr>
             </w:pPr>
+            <w:r>
+              <w:rPr>
+                <w:rFonts w:ascii="Times New Roman" w:hAnsi="Times New Roman"/>
+                <w:i w:val="0"/>
+                <w:iCs/>
+                <w:color w:val="auto"/>
+                <w:sz w:val="26"/>
+                <w:szCs w:val="26"/>
+              </w:rPr>
+              <w:t xml:space="preserve">4. Nhân viên thu ngân chọn </w:t>
+            </w:r>
+            <w:r>
+              <w:rPr>
+                <w:rFonts w:ascii="Times New Roman" w:hAnsi="Times New Roman"/>
+                <w:i w:val="0"/>
+                <w:iCs/>
+                <w:color w:val="auto"/>
+                <w:sz w:val="26"/>
+                <w:szCs w:val="26"/>
+              </w:rPr>
+              <w:t>phòng.</w:t>
+            </w:r>
           </w:p>
         </w:tc>
         <w:tc>
@@ -18407,6 +19628,14 @@
                 <w:szCs w:val="26"/>
               </w:rPr>
             </w:pPr>
+            <w:r>
+              <w:rPr>
+                <w:rFonts w:ascii="Times New Roman" w:hAnsi="Times New Roman" w:cs="Times New Roman"/>
+                <w:sz w:val="26"/>
+                <w:szCs w:val="26"/>
+              </w:rPr>
+              <w:t xml:space="preserve"> </w:t>
+            </w:r>
           </w:p>
         </w:tc>
       </w:tr>
@@ -18462,6 +19691,39 @@
                 <w:lang w:val="vi-VN"/>
               </w:rPr>
             </w:pPr>
+            <w:r>
+              <w:rPr>
+                <w:rFonts w:ascii="Times New Roman" w:hAnsi="Times New Roman"/>
+                <w:i w:val="0"/>
+                <w:iCs/>
+                <w:color w:val="auto"/>
+                <w:sz w:val="26"/>
+                <w:szCs w:val="26"/>
+              </w:rPr>
+              <w:t>6. Nhân viên thu ngân chọn “</w:t>
+            </w:r>
+            <w:r>
+              <w:rPr>
+                <w:rFonts w:ascii="Times New Roman" w:hAnsi="Times New Roman"/>
+                <w:i w:val="0"/>
+                <w:iCs/>
+                <w:color w:val="auto"/>
+                <w:sz w:val="26"/>
+                <w:szCs w:val="26"/>
+              </w:rPr>
+              <w:t>Chuyển</w:t>
+            </w:r>
+            <w:r>
+              <w:rPr>
+                <w:rFonts w:ascii="Times New Roman" w:hAnsi="Times New Roman"/>
+                <w:i w:val="0"/>
+                <w:iCs/>
+                <w:color w:val="auto"/>
+                <w:sz w:val="26"/>
+                <w:szCs w:val="26"/>
+              </w:rPr>
+              <w:t>”.</w:t>
+            </w:r>
           </w:p>
         </w:tc>
         <w:tc>
@@ -18568,6 +19830,39 @@
                 <w:lang w:val="vi-VN"/>
               </w:rPr>
             </w:pPr>
+            <w:r>
+              <w:rPr>
+                <w:rFonts w:ascii="Times New Roman" w:hAnsi="Times New Roman"/>
+                <w:i w:val="0"/>
+                <w:iCs/>
+                <w:color w:val="auto"/>
+                <w:sz w:val="26"/>
+                <w:szCs w:val="26"/>
+              </w:rPr>
+              <w:t xml:space="preserve">7. Hệ thống kiểm tra </w:t>
+            </w:r>
+            <w:r>
+              <w:rPr>
+                <w:rFonts w:ascii="Times New Roman" w:hAnsi="Times New Roman"/>
+                <w:i w:val="0"/>
+                <w:iCs/>
+                <w:color w:val="auto"/>
+                <w:sz w:val="26"/>
+                <w:szCs w:val="26"/>
+              </w:rPr>
+              <w:t>thông tin phòng</w:t>
+            </w:r>
+            <w:r>
+              <w:rPr>
+                <w:rFonts w:ascii="Times New Roman" w:hAnsi="Times New Roman"/>
+                <w:i w:val="0"/>
+                <w:iCs/>
+                <w:color w:val="auto"/>
+                <w:sz w:val="26"/>
+                <w:szCs w:val="26"/>
+              </w:rPr>
+              <w:t>.</w:t>
+            </w:r>
           </w:p>
         </w:tc>
       </w:tr>
@@ -18648,12 +19943,23 @@
                 <w:szCs w:val="26"/>
               </w:rPr>
             </w:pPr>
+            <w:r>
+              <w:rPr>
+                <w:rFonts w:ascii="Times New Roman" w:hAnsi="Times New Roman"/>
+                <w:i w:val="0"/>
+                <w:iCs/>
+                <w:color w:val="auto"/>
+                <w:sz w:val="26"/>
+                <w:szCs w:val="26"/>
+              </w:rPr>
+              <w:t>8. Hệ thống thông báo chuyển phòng thành công.</w:t>
+            </w:r>
           </w:p>
         </w:tc>
       </w:tr>
       <w:tr>
         <w:trPr>
-          <w:trHeight w:val="858"/>
+          <w:trHeight w:val="1011"/>
           <w:jc w:val="center"/>
         </w:trPr>
         <w:tc>
@@ -18978,6 +20284,15 @@
               </w:rPr>
               <w:t xml:space="preserve">Use case: </w:t>
             </w:r>
+            <w:r>
+              <w:rPr>
+                <w:rFonts w:ascii="Times New Roman" w:hAnsi="Times New Roman" w:cs="Times New Roman"/>
+                <w:b/>
+                <w:sz w:val="26"/>
+                <w:szCs w:val="26"/>
+              </w:rPr>
+              <w:t>Thanh toán phiếu đặt phòng.</w:t>
+            </w:r>
           </w:p>
         </w:tc>
       </w:tr>
@@ -19044,6 +20359,17 @@
                 <w:szCs w:val="26"/>
               </w:rPr>
             </w:pPr>
+            <w:r>
+              <w:rPr>
+                <w:rFonts w:ascii="Times New Roman" w:hAnsi="Times New Roman"/>
+                <w:i w:val="0"/>
+                <w:iCs/>
+                <w:color w:val="auto"/>
+                <w:sz w:val="26"/>
+                <w:szCs w:val="26"/>
+              </w:rPr>
+              <w:t>Nhân viên thu ngân</w:t>
+            </w:r>
           </w:p>
         </w:tc>
       </w:tr>
@@ -19108,6 +20434,40 @@
                 <w:szCs w:val="26"/>
               </w:rPr>
             </w:pPr>
+            <w:r>
+              <w:rPr>
+                <w:rFonts w:ascii="Times New Roman" w:hAnsi="Times New Roman"/>
+                <w:i w:val="0"/>
+                <w:iCs/>
+                <w:color w:val="auto"/>
+                <w:sz w:val="26"/>
+                <w:szCs w:val="26"/>
+                <w:lang w:val="vi-VN"/>
+              </w:rPr>
+              <w:t xml:space="preserve">Use case thực hiện chức năng </w:t>
+            </w:r>
+            <w:r>
+              <w:rPr>
+                <w:rFonts w:ascii="Times New Roman" w:hAnsi="Times New Roman"/>
+                <w:i w:val="0"/>
+                <w:iCs/>
+                <w:color w:val="auto"/>
+                <w:sz w:val="26"/>
+                <w:szCs w:val="26"/>
+              </w:rPr>
+              <w:t>thanh toán cho một phiếu đặt phòng</w:t>
+            </w:r>
+            <w:r>
+              <w:rPr>
+                <w:rFonts w:ascii="Times New Roman" w:hAnsi="Times New Roman"/>
+                <w:i w:val="0"/>
+                <w:iCs/>
+                <w:color w:val="auto"/>
+                <w:sz w:val="26"/>
+                <w:szCs w:val="26"/>
+              </w:rPr>
+              <w:t>.</w:t>
+            </w:r>
           </w:p>
         </w:tc>
       </w:tr>
@@ -19172,6 +20532,74 @@
                 <w:szCs w:val="26"/>
               </w:rPr>
             </w:pPr>
+            <w:r>
+              <w:rPr>
+                <w:rFonts w:ascii="Times New Roman" w:hAnsi="Times New Roman"/>
+                <w:i w:val="0"/>
+                <w:iCs/>
+                <w:color w:val="auto"/>
+                <w:sz w:val="26"/>
+                <w:szCs w:val="26"/>
+                <w:lang w:val="vi-VN"/>
+              </w:rPr>
+              <w:t xml:space="preserve">Đăng nhập thành công </w:t>
+            </w:r>
+            <w:r>
+              <w:rPr>
+                <w:rFonts w:ascii="Times New Roman" w:hAnsi="Times New Roman"/>
+                <w:i w:val="0"/>
+                <w:iCs/>
+                <w:color w:val="auto"/>
+                <w:sz w:val="26"/>
+                <w:szCs w:val="26"/>
+              </w:rPr>
+              <w:t>với quyền “Nhân viên”,</w:t>
+            </w:r>
+            <w:r>
+              <w:rPr>
+                <w:rFonts w:ascii="Times New Roman" w:hAnsi="Times New Roman"/>
+                <w:i w:val="0"/>
+                <w:iCs/>
+                <w:color w:val="auto"/>
+                <w:sz w:val="26"/>
+                <w:szCs w:val="26"/>
+                <w:lang w:val="vi-VN"/>
+              </w:rPr>
+              <w:t xml:space="preserve"> </w:t>
+            </w:r>
+            <w:r>
+              <w:rPr>
+                <w:rFonts w:ascii="Times New Roman" w:hAnsi="Times New Roman"/>
+                <w:i w:val="0"/>
+                <w:iCs/>
+                <w:color w:val="auto"/>
+                <w:sz w:val="26"/>
+                <w:szCs w:val="26"/>
+              </w:rPr>
+              <w:t xml:space="preserve">chọn chức năng “Quản lý phiếu đặt phòng” và phải chọn phiếu đặt phòng cần </w:t>
+            </w:r>
+            <w:r>
+              <w:rPr>
+                <w:rFonts w:ascii="Times New Roman" w:hAnsi="Times New Roman"/>
+                <w:i w:val="0"/>
+                <w:iCs/>
+                <w:color w:val="auto"/>
+                <w:sz w:val="26"/>
+                <w:szCs w:val="26"/>
+              </w:rPr>
+              <w:t>thanh toán</w:t>
+            </w:r>
+            <w:r>
+              <w:rPr>
+                <w:rFonts w:ascii="Times New Roman" w:hAnsi="Times New Roman"/>
+                <w:i w:val="0"/>
+                <w:iCs/>
+                <w:color w:val="auto"/>
+                <w:sz w:val="26"/>
+                <w:szCs w:val="26"/>
+              </w:rPr>
+              <w:t>.</w:t>
+            </w:r>
           </w:p>
         </w:tc>
       </w:tr>
@@ -19234,9 +20662,19 @@
                 <w:color w:val="auto"/>
                 <w:sz w:val="26"/>
                 <w:szCs w:val="26"/>
-                <w:lang w:val="vi-VN"/>
-              </w:rPr>
-            </w:pPr>
+              </w:rPr>
+            </w:pPr>
+            <w:r>
+              <w:rPr>
+                <w:rFonts w:ascii="Times New Roman" w:hAnsi="Times New Roman"/>
+                <w:i w:val="0"/>
+                <w:iCs/>
+                <w:color w:val="auto"/>
+                <w:sz w:val="26"/>
+                <w:szCs w:val="26"/>
+              </w:rPr>
+              <w:t>Thanh toán phiếu đặt phòng, tạo hoá đơn và thông báo thanh toán thành công.</w:t>
+            </w:r>
           </w:p>
         </w:tc>
       </w:tr>
@@ -19427,6 +20865,17 @@
                 <w:szCs w:val="26"/>
               </w:rPr>
             </w:pPr>
+            <w:r>
+              <w:rPr>
+                <w:rFonts w:ascii="Times New Roman" w:hAnsi="Times New Roman"/>
+                <w:i w:val="0"/>
+                <w:iCs/>
+                <w:color w:val="auto"/>
+                <w:sz w:val="26"/>
+                <w:szCs w:val="26"/>
+              </w:rPr>
+              <w:t>1. Hệ thống hiển thị thông tin phiếu đặt phòng.</w:t>
+            </w:r>
           </w:p>
         </w:tc>
       </w:tr>
@@ -19481,6 +20930,61 @@
                 <w:szCs w:val="26"/>
               </w:rPr>
             </w:pPr>
+            <w:r>
+              <w:rPr>
+                <w:rFonts w:ascii="Times New Roman" w:hAnsi="Times New Roman"/>
+                <w:i w:val="0"/>
+                <w:iCs/>
+                <w:color w:val="auto"/>
+                <w:sz w:val="26"/>
+                <w:szCs w:val="26"/>
+              </w:rPr>
+              <w:t>2.</w:t>
+            </w:r>
+            <w:r>
+              <w:rPr>
+                <w:rFonts w:ascii="Times New Roman" w:hAnsi="Times New Roman"/>
+                <w:i w:val="0"/>
+                <w:iCs/>
+                <w:color w:val="auto"/>
+                <w:sz w:val="26"/>
+                <w:szCs w:val="26"/>
+              </w:rPr>
+              <w:t xml:space="preserve"> Nhân viên thu ngân chọn “</w:t>
+            </w:r>
+            <w:r>
+              <w:rPr>
+                <w:rFonts w:ascii="Times New Roman" w:hAnsi="Times New Roman"/>
+                <w:i w:val="0"/>
+                <w:iCs/>
+                <w:color w:val="auto"/>
+                <w:sz w:val="26"/>
+                <w:szCs w:val="26"/>
+              </w:rPr>
+              <w:t>Thu tiền</w:t>
+            </w:r>
+            <w:r>
+              <w:rPr>
+                <w:rFonts w:ascii="Times New Roman" w:hAnsi="Times New Roman"/>
+                <w:i w:val="0"/>
+                <w:iCs/>
+                <w:color w:val="auto"/>
+                <w:sz w:val="26"/>
+                <w:szCs w:val="26"/>
+              </w:rPr>
+              <w:t>”</w:t>
+            </w:r>
+            <w:r>
+              <w:rPr>
+                <w:rFonts w:ascii="Times New Roman" w:hAnsi="Times New Roman"/>
+                <w:i w:val="0"/>
+                <w:iCs/>
+                <w:color w:val="auto"/>
+                <w:sz w:val="26"/>
+                <w:szCs w:val="26"/>
+              </w:rPr>
+              <w:t>.</w:t>
+            </w:r>
           </w:p>
         </w:tc>
         <w:tc>
@@ -19583,9 +21087,19 @@
                 <w:color w:val="auto"/>
                 <w:sz w:val="26"/>
                 <w:szCs w:val="26"/>
-                <w:lang w:val="vi-VN"/>
-              </w:rPr>
-            </w:pPr>
+              </w:rPr>
+            </w:pPr>
+            <w:r>
+              <w:rPr>
+                <w:rFonts w:ascii="Times New Roman" w:hAnsi="Times New Roman"/>
+                <w:i w:val="0"/>
+                <w:iCs/>
+                <w:color w:val="auto"/>
+                <w:sz w:val="26"/>
+                <w:szCs w:val="26"/>
+              </w:rPr>
+              <w:t>3. Hệ thống hiển thị giao diện tạm tính.</w:t>
+            </w:r>
           </w:p>
         </w:tc>
       </w:tr>
@@ -19638,9 +21152,19 @@
                 <w:color w:val="auto"/>
                 <w:sz w:val="26"/>
                 <w:szCs w:val="26"/>
-                <w:lang w:val="vi-VN"/>
-              </w:rPr>
-            </w:pPr>
+              </w:rPr>
+            </w:pPr>
+            <w:r>
+              <w:rPr>
+                <w:rFonts w:ascii="Times New Roman" w:hAnsi="Times New Roman"/>
+                <w:i w:val="0"/>
+                <w:iCs/>
+                <w:color w:val="auto"/>
+                <w:sz w:val="26"/>
+                <w:szCs w:val="26"/>
+              </w:rPr>
+              <w:t>4. Nhân viên thu ngân chọn “Thanh toán”.</w:t>
+            </w:r>
           </w:p>
         </w:tc>
         <w:tc>
@@ -19741,12 +21265,23 @@
                 <w:szCs w:val="26"/>
               </w:rPr>
             </w:pPr>
+            <w:r>
+              <w:rPr>
+                <w:rFonts w:ascii="Times New Roman" w:hAnsi="Times New Roman"/>
+                <w:i w:val="0"/>
+                <w:iCs/>
+                <w:color w:val="auto"/>
+                <w:sz w:val="26"/>
+                <w:szCs w:val="26"/>
+              </w:rPr>
+              <w:t xml:space="preserve">5. Hệ thống thêm hoá đơn vào cơ sở dữ liệu </w:t>
+            </w:r>
           </w:p>
         </w:tc>
       </w:tr>
       <w:tr>
         <w:trPr>
-          <w:trHeight w:val="372"/>
+          <w:trHeight w:val="831"/>
           <w:jc w:val="center"/>
         </w:trPr>
         <w:tc>
@@ -19778,24 +21313,125 @@
             <w:tcBorders>
               <w:top w:val="single" w:sz="4" w:space="0" w:color="auto"/>
               <w:left w:val="single" w:sz="4" w:space="0" w:color="auto"/>
+              <w:right w:val="single" w:sz="4" w:space="0" w:color="auto"/>
+            </w:tcBorders>
+          </w:tcPr>
+          <w:p>
+            <w:pPr>
+              <w:pStyle w:val="InfoBlue"/>
+              <w:spacing w:before="0" w:line="240" w:lineRule="auto"/>
+              <w:rPr>
+                <w:rFonts w:ascii="Times New Roman" w:hAnsi="Times New Roman"/>
+                <w:i w:val="0"/>
+                <w:iCs/>
+                <w:color w:val="auto"/>
+                <w:sz w:val="26"/>
+                <w:szCs w:val="26"/>
+                <w:lang w:val="vi-VN"/>
+              </w:rPr>
+            </w:pPr>
+          </w:p>
+        </w:tc>
+        <w:tc>
+          <w:tcPr>
+            <w:tcW w:w="1868" w:type="pct"/>
+            <w:tcBorders>
+              <w:top w:val="single" w:sz="4" w:space="0" w:color="auto"/>
+              <w:left w:val="single" w:sz="4" w:space="0" w:color="auto"/>
+              <w:right w:val="single" w:sz="4" w:space="0" w:color="auto"/>
+            </w:tcBorders>
+          </w:tcPr>
+          <w:p>
+            <w:pPr>
+              <w:pStyle w:val="InfoBlue"/>
+              <w:spacing w:before="0" w:line="240" w:lineRule="auto"/>
+              <w:rPr>
+                <w:rFonts w:ascii="Times New Roman" w:hAnsi="Times New Roman"/>
+                <w:i w:val="0"/>
+                <w:iCs/>
+                <w:color w:val="auto"/>
+                <w:sz w:val="26"/>
+                <w:szCs w:val="26"/>
+              </w:rPr>
+            </w:pPr>
+            <w:r>
+              <w:rPr>
+                <w:rFonts w:ascii="Times New Roman" w:hAnsi="Times New Roman"/>
+                <w:i w:val="0"/>
+                <w:iCs/>
+                <w:color w:val="auto"/>
+                <w:sz w:val="26"/>
+                <w:szCs w:val="26"/>
+              </w:rPr>
+              <w:t>6. Hệ thống thông báo thanh toán thành công.</w:t>
+            </w:r>
+          </w:p>
+        </w:tc>
+      </w:tr>
+      <w:tr>
+        <w:trPr>
+          <w:trHeight w:val="858"/>
+          <w:jc w:val="center"/>
+        </w:trPr>
+        <w:tc>
+          <w:tcPr>
+            <w:tcW w:w="1265" w:type="pct"/>
+            <w:vMerge w:val="restart"/>
+            <w:tcBorders>
+              <w:top w:val="single" w:sz="4" w:space="0" w:color="auto"/>
+              <w:left w:val="single" w:sz="4" w:space="0" w:color="auto"/>
+              <w:right w:val="single" w:sz="4" w:space="0" w:color="auto"/>
+            </w:tcBorders>
+            <w:hideMark/>
+          </w:tcPr>
+          <w:p>
+            <w:pPr>
+              <w:pStyle w:val="TableHeader"/>
+              <w:spacing w:before="0"/>
+              <w:rPr>
+                <w:rFonts w:ascii="Times New Roman" w:hAnsi="Times New Roman" w:cs="Times New Roman"/>
+                <w:b w:val="0"/>
+                <w:sz w:val="26"/>
+                <w:szCs w:val="26"/>
+              </w:rPr>
+            </w:pPr>
+            <w:r>
+              <w:rPr>
+                <w:rFonts w:ascii="Times New Roman" w:hAnsi="Times New Roman" w:cs="Times New Roman"/>
+                <w:b w:val="0"/>
+                <w:sz w:val="26"/>
+                <w:szCs w:val="26"/>
+              </w:rPr>
+              <w:t>Luồng sự kiện phụ (Alternative Flows):</w:t>
+            </w:r>
+          </w:p>
+        </w:tc>
+        <w:tc>
+          <w:tcPr>
+            <w:tcW w:w="1867" w:type="pct"/>
+            <w:tcBorders>
+              <w:top w:val="single" w:sz="4" w:space="0" w:color="auto"/>
+              <w:left w:val="single" w:sz="4" w:space="0" w:color="auto"/>
               <w:bottom w:val="single" w:sz="4" w:space="0" w:color="auto"/>
               <w:right w:val="single" w:sz="4" w:space="0" w:color="auto"/>
             </w:tcBorders>
           </w:tcPr>
           <w:p>
             <w:pPr>
-              <w:pStyle w:val="InfoBlue"/>
-              <w:spacing w:before="0" w:line="240" w:lineRule="auto"/>
-              <w:rPr>
-                <w:rFonts w:ascii="Times New Roman" w:hAnsi="Times New Roman"/>
-                <w:i w:val="0"/>
-                <w:iCs/>
-                <w:color w:val="auto"/>
-                <w:sz w:val="26"/>
-                <w:szCs w:val="26"/>
-                <w:lang w:val="vi-VN"/>
-              </w:rPr>
-            </w:pPr>
+              <w:rPr>
+                <w:rFonts w:ascii="Times New Roman" w:hAnsi="Times New Roman" w:cs="Times New Roman"/>
+                <w:sz w:val="26"/>
+                <w:szCs w:val="26"/>
+              </w:rPr>
+            </w:pPr>
+            <w:r>
+              <w:rPr>
+                <w:rFonts w:ascii="Times New Roman" w:hAnsi="Times New Roman" w:cs="Times New Roman"/>
+                <w:sz w:val="26"/>
+                <w:szCs w:val="26"/>
+              </w:rPr>
+              <w:t>4.1. Nhân viên thu ngân chọn “In tạm tính”</w:t>
+            </w:r>
           </w:p>
         </w:tc>
         <w:tc>
@@ -19819,87 +21455,6 @@
                 <w:color w:val="auto"/>
                 <w:sz w:val="26"/>
                 <w:szCs w:val="26"/>
-                <w:lang w:val="vi-VN"/>
-              </w:rPr>
-            </w:pPr>
-          </w:p>
-        </w:tc>
-      </w:tr>
-      <w:tr>
-        <w:trPr>
-          <w:trHeight w:val="372"/>
-          <w:jc w:val="center"/>
-        </w:trPr>
-        <w:tc>
-          <w:tcPr>
-            <w:tcW w:w="0" w:type="auto"/>
-            <w:vMerge/>
-            <w:tcBorders>
-              <w:left w:val="single" w:sz="4" w:space="0" w:color="auto"/>
-              <w:bottom w:val="single" w:sz="4" w:space="0" w:color="auto"/>
-              <w:right w:val="single" w:sz="4" w:space="0" w:color="auto"/>
-            </w:tcBorders>
-            <w:vAlign w:val="center"/>
-          </w:tcPr>
-          <w:p>
-            <w:pPr>
-              <w:rPr>
-                <w:rFonts w:ascii="Times New Roman" w:eastAsia="Times New Roman" w:hAnsi="Times New Roman" w:cs="Times New Roman"/>
-                <w:bCs/>
-                <w:color w:val="000000"/>
-                <w:sz w:val="26"/>
-                <w:szCs w:val="26"/>
-              </w:rPr>
-            </w:pPr>
-          </w:p>
-        </w:tc>
-        <w:tc>
-          <w:tcPr>
-            <w:tcW w:w="1867" w:type="pct"/>
-            <w:tcBorders>
-              <w:top w:val="single" w:sz="4" w:space="0" w:color="auto"/>
-              <w:left w:val="single" w:sz="4" w:space="0" w:color="auto"/>
-              <w:bottom w:val="single" w:sz="4" w:space="0" w:color="auto"/>
-              <w:right w:val="single" w:sz="4" w:space="0" w:color="auto"/>
-            </w:tcBorders>
-          </w:tcPr>
-          <w:p>
-            <w:pPr>
-              <w:pStyle w:val="InfoBlue"/>
-              <w:spacing w:before="0" w:line="240" w:lineRule="auto"/>
-              <w:rPr>
-                <w:rFonts w:ascii="Times New Roman" w:hAnsi="Times New Roman"/>
-                <w:i w:val="0"/>
-                <w:iCs/>
-                <w:color w:val="auto"/>
-                <w:sz w:val="26"/>
-                <w:szCs w:val="26"/>
-                <w:lang w:val="vi-VN"/>
-              </w:rPr>
-            </w:pPr>
-          </w:p>
-        </w:tc>
-        <w:tc>
-          <w:tcPr>
-            <w:tcW w:w="1868" w:type="pct"/>
-            <w:tcBorders>
-              <w:top w:val="single" w:sz="4" w:space="0" w:color="auto"/>
-              <w:left w:val="single" w:sz="4" w:space="0" w:color="auto"/>
-              <w:bottom w:val="single" w:sz="4" w:space="0" w:color="auto"/>
-              <w:right w:val="single" w:sz="4" w:space="0" w:color="auto"/>
-            </w:tcBorders>
-          </w:tcPr>
-          <w:p>
-            <w:pPr>
-              <w:pStyle w:val="InfoBlue"/>
-              <w:spacing w:before="0" w:line="240" w:lineRule="auto"/>
-              <w:rPr>
-                <w:rFonts w:ascii="Times New Roman" w:hAnsi="Times New Roman"/>
-                <w:i w:val="0"/>
-                <w:iCs/>
-                <w:color w:val="auto"/>
-                <w:sz w:val="26"/>
-                <w:szCs w:val="26"/>
               </w:rPr>
             </w:pPr>
           </w:p>
@@ -19913,12 +21468,11 @@
         <w:tc>
           <w:tcPr>
             <w:tcW w:w="1265" w:type="pct"/>
+            <w:vMerge/>
             <w:tcBorders>
-              <w:top w:val="single" w:sz="4" w:space="0" w:color="auto"/>
               <w:left w:val="single" w:sz="4" w:space="0" w:color="auto"/>
               <w:right w:val="single" w:sz="4" w:space="0" w:color="auto"/>
             </w:tcBorders>
-            <w:hideMark/>
           </w:tcPr>
           <w:p>
             <w:pPr>
@@ -19931,15 +21485,6 @@
                 <w:szCs w:val="26"/>
               </w:rPr>
             </w:pPr>
-            <w:r>
-              <w:rPr>
-                <w:rFonts w:ascii="Times New Roman" w:hAnsi="Times New Roman" w:cs="Times New Roman"/>
-                <w:b w:val="0"/>
-                <w:sz w:val="26"/>
-                <w:szCs w:val="26"/>
-              </w:rPr>
-              <w:t>Luồng sự kiện phụ (Alternative Flows):</w:t>
-            </w:r>
           </w:p>
         </w:tc>
         <w:tc>
@@ -19953,13 +21498,8 @@
           </w:tcPr>
           <w:p>
             <w:pPr>
-              <w:pStyle w:val="InfoBlue"/>
-              <w:spacing w:before="0" w:line="240" w:lineRule="auto"/>
-              <w:rPr>
-                <w:rFonts w:ascii="Times New Roman" w:hAnsi="Times New Roman"/>
-                <w:i w:val="0"/>
-                <w:iCs/>
-                <w:color w:val="auto"/>
+              <w:rPr>
+                <w:rFonts w:ascii="Times New Roman" w:hAnsi="Times New Roman" w:cs="Times New Roman"/>
                 <w:sz w:val="26"/>
                 <w:szCs w:val="26"/>
               </w:rPr>
@@ -19988,6 +21528,132 @@
                 <w:szCs w:val="26"/>
               </w:rPr>
             </w:pPr>
+            <w:r>
+              <w:rPr>
+                <w:rFonts w:ascii="Times New Roman" w:hAnsi="Times New Roman"/>
+                <w:i w:val="0"/>
+                <w:iCs/>
+                <w:color w:val="auto"/>
+                <w:sz w:val="26"/>
+                <w:szCs w:val="26"/>
+              </w:rPr>
+              <w:t>4.2</w:t>
+            </w:r>
+            <w:r>
+              <w:rPr>
+                <w:rFonts w:ascii="Times New Roman" w:hAnsi="Times New Roman"/>
+                <w:i w:val="0"/>
+                <w:iCs/>
+                <w:color w:val="auto"/>
+                <w:sz w:val="26"/>
+                <w:szCs w:val="26"/>
+              </w:rPr>
+              <w:t>.</w:t>
+            </w:r>
+            <w:r>
+              <w:rPr>
+                <w:rFonts w:ascii="Times New Roman" w:hAnsi="Times New Roman"/>
+                <w:i w:val="0"/>
+                <w:iCs/>
+                <w:color w:val="auto"/>
+                <w:sz w:val="26"/>
+                <w:szCs w:val="26"/>
+              </w:rPr>
+              <w:t xml:space="preserve"> Hệ thống in thông tin hoá đơn.</w:t>
+            </w:r>
+          </w:p>
+        </w:tc>
+      </w:tr>
+      <w:tr>
+        <w:trPr>
+          <w:trHeight w:val="858"/>
+          <w:jc w:val="center"/>
+        </w:trPr>
+        <w:tc>
+          <w:tcPr>
+            <w:tcW w:w="1265" w:type="pct"/>
+            <w:vMerge/>
+            <w:tcBorders>
+              <w:left w:val="single" w:sz="4" w:space="0" w:color="auto"/>
+              <w:right w:val="single" w:sz="4" w:space="0" w:color="auto"/>
+            </w:tcBorders>
+          </w:tcPr>
+          <w:p>
+            <w:pPr>
+              <w:pStyle w:val="TableHeader"/>
+              <w:spacing w:before="0"/>
+              <w:rPr>
+                <w:rFonts w:ascii="Times New Roman" w:hAnsi="Times New Roman" w:cs="Times New Roman"/>
+                <w:b w:val="0"/>
+                <w:sz w:val="26"/>
+                <w:szCs w:val="26"/>
+              </w:rPr>
+            </w:pPr>
+          </w:p>
+        </w:tc>
+        <w:tc>
+          <w:tcPr>
+            <w:tcW w:w="1867" w:type="pct"/>
+            <w:tcBorders>
+              <w:top w:val="single" w:sz="4" w:space="0" w:color="auto"/>
+              <w:left w:val="single" w:sz="4" w:space="0" w:color="auto"/>
+              <w:right w:val="single" w:sz="4" w:space="0" w:color="auto"/>
+            </w:tcBorders>
+          </w:tcPr>
+          <w:p>
+            <w:pPr>
+              <w:rPr>
+                <w:rFonts w:ascii="Times New Roman" w:hAnsi="Times New Roman" w:cs="Times New Roman"/>
+                <w:sz w:val="26"/>
+                <w:szCs w:val="26"/>
+              </w:rPr>
+            </w:pPr>
+          </w:p>
+        </w:tc>
+        <w:tc>
+          <w:tcPr>
+            <w:tcW w:w="1868" w:type="pct"/>
+            <w:tcBorders>
+              <w:top w:val="single" w:sz="4" w:space="0" w:color="auto"/>
+              <w:left w:val="single" w:sz="4" w:space="0" w:color="auto"/>
+              <w:right w:val="single" w:sz="4" w:space="0" w:color="auto"/>
+            </w:tcBorders>
+          </w:tcPr>
+          <w:p>
+            <w:pPr>
+              <w:pStyle w:val="InfoBlue"/>
+              <w:spacing w:before="0" w:line="240" w:lineRule="auto"/>
+              <w:rPr>
+                <w:rFonts w:ascii="Times New Roman" w:hAnsi="Times New Roman"/>
+                <w:i w:val="0"/>
+                <w:iCs/>
+                <w:color w:val="auto"/>
+                <w:sz w:val="26"/>
+                <w:szCs w:val="26"/>
+              </w:rPr>
+            </w:pPr>
+            <w:r>
+              <w:rPr>
+                <w:rFonts w:ascii="Times New Roman" w:hAnsi="Times New Roman"/>
+                <w:i w:val="0"/>
+                <w:iCs/>
+                <w:color w:val="auto"/>
+                <w:sz w:val="26"/>
+                <w:szCs w:val="26"/>
+              </w:rPr>
+              <w:t xml:space="preserve">4.3. Hệ </w:t>
+            </w:r>
+            <w:r>
+              <w:rPr>
+                <w:rFonts w:ascii="Times New Roman" w:hAnsi="Times New Roman"/>
+                <w:i w:val="0"/>
+                <w:iCs/>
+                <w:color w:val="auto"/>
+                <w:sz w:val="26"/>
+                <w:szCs w:val="26"/>
+              </w:rPr>
+              <w:t>thống quay lại bước 3.</w:t>
+            </w:r>
           </w:p>
         </w:tc>
       </w:tr>
@@ -20100,6 +21766,7 @@
           <w:sz w:val="26"/>
           <w:szCs w:val="26"/>
         </w:rPr>
+        <w:lastRenderedPageBreak/>
         <w:t>Sequence Diagram</w:t>
       </w:r>
     </w:p>
@@ -23723,6 +25390,7 @@
     <w:rsid w:val="00476D41"/>
     <w:rsid w:val="0049719B"/>
     <w:rsid w:val="00507512"/>
+    <w:rsid w:val="00603052"/>
     <w:rsid w:val="006D3725"/>
     <w:rsid w:val="007A2CB6"/>
     <w:rsid w:val="007D1059"/>

</xml_diff>

<commit_message>
fix usecase + usecase 1->4
</commit_message>
<xml_diff>
--- a/3_SRS/v2/17_3_ApplicationDevelopment_SRS_v2.docx
+++ b/3_SRS/v2/17_3_ApplicationDevelopment_SRS_v2.docx
@@ -5533,6 +5533,46 @@
           <w:szCs w:val="26"/>
         </w:rPr>
       </w:pPr>
+      <w:r>
+        <w:rPr>
+          <w:noProof/>
+        </w:rPr>
+        <w:drawing>
+          <wp:inline distT="0" distB="0" distL="0" distR="0" wp14:anchorId="7A83AE10" wp14:editId="0ACA070A">
+            <wp:extent cx="7044267" cy="4616725"/>
+            <wp:effectExtent l="0" t="0" r="4445" b="0"/>
+            <wp:docPr id="1477226134" name="Picture 1" descr="A diagram of a company&#10;&#10;Description automatically generated"/>
+            <wp:cNvGraphicFramePr>
+              <a:graphicFrameLocks xmlns:a="http://schemas.openxmlformats.org/drawingml/2006/main" noChangeAspect="1"/>
+            </wp:cNvGraphicFramePr>
+            <a:graphic xmlns:a="http://schemas.openxmlformats.org/drawingml/2006/main">
+              <a:graphicData uri="http://schemas.openxmlformats.org/drawingml/2006/picture">
+                <pic:pic xmlns:pic="http://schemas.openxmlformats.org/drawingml/2006/picture">
+                  <pic:nvPicPr>
+                    <pic:cNvPr id="1477226134" name="Picture 1" descr="A diagram of a company&#10;&#10;Description automatically generated"/>
+                    <pic:cNvPicPr/>
+                  </pic:nvPicPr>
+                  <pic:blipFill>
+                    <a:blip r:embed="rId10"/>
+                    <a:stretch>
+                      <a:fillRect/>
+                    </a:stretch>
+                  </pic:blipFill>
+                  <pic:spPr>
+                    <a:xfrm>
+                      <a:off x="0" y="0"/>
+                      <a:ext cx="7052183" cy="4621913"/>
+                    </a:xfrm>
+                    <a:prstGeom prst="rect">
+                      <a:avLst/>
+                    </a:prstGeom>
+                  </pic:spPr>
+                </pic:pic>
+              </a:graphicData>
+            </a:graphic>
+          </wp:inline>
+        </w:drawing>
+      </w:r>
     </w:p>
     <w:p>
       <w:pPr>
@@ -5840,16 +5880,16 @@
     <w:tbl>
       <w:tblPr>
         <w:tblStyle w:val="TableGrid"/>
-        <w:tblW w:w="5000" w:type="pct"/>
+        <w:tblW w:w="5115" w:type="pct"/>
         <w:jc w:val="center"/>
         <w:tblLook w:val="01E0" w:firstRow="1" w:lastRow="1" w:firstColumn="1" w:lastColumn="1" w:noHBand="0" w:noVBand="0"/>
       </w:tblPr>
       <w:tblGrid>
         <w:gridCol w:w="1101"/>
-        <w:gridCol w:w="1930"/>
-        <w:gridCol w:w="3569"/>
-        <w:gridCol w:w="2004"/>
-        <w:gridCol w:w="1641"/>
+        <w:gridCol w:w="2136"/>
+        <w:gridCol w:w="4320"/>
+        <w:gridCol w:w="1710"/>
+        <w:gridCol w:w="1214"/>
       </w:tblGrid>
       <w:tr>
         <w:trPr>
@@ -5857,7 +5897,7 @@
         </w:trPr>
         <w:tc>
           <w:tcPr>
-            <w:tcW w:w="537" w:type="pct"/>
+            <w:tcW w:w="525" w:type="pct"/>
           </w:tcPr>
           <w:p>
             <w:pPr>
@@ -5881,7 +5921,7 @@
         </w:tc>
         <w:tc>
           <w:tcPr>
-            <w:tcW w:w="942" w:type="pct"/>
+            <w:tcW w:w="1019" w:type="pct"/>
           </w:tcPr>
           <w:p>
             <w:pPr>
@@ -5905,7 +5945,7 @@
         </w:tc>
         <w:tc>
           <w:tcPr>
-            <w:tcW w:w="1742" w:type="pct"/>
+            <w:tcW w:w="2061" w:type="pct"/>
           </w:tcPr>
           <w:p>
             <w:pPr>
@@ -5929,7 +5969,7 @@
         </w:tc>
         <w:tc>
           <w:tcPr>
-            <w:tcW w:w="978" w:type="pct"/>
+            <w:tcW w:w="816" w:type="pct"/>
           </w:tcPr>
           <w:p>
             <w:pPr>
@@ -5953,7 +5993,7 @@
         </w:tc>
         <w:tc>
           <w:tcPr>
-            <w:tcW w:w="802" w:type="pct"/>
+            <w:tcW w:w="580" w:type="pct"/>
           </w:tcPr>
           <w:p>
             <w:pPr>
@@ -5982,7 +6022,7 @@
         </w:trPr>
         <w:tc>
           <w:tcPr>
-            <w:tcW w:w="537" w:type="pct"/>
+            <w:tcW w:w="525" w:type="pct"/>
           </w:tcPr>
           <w:p>
             <w:pPr>
@@ -6001,6 +6041,7 @@
                 <w:sz w:val="26"/>
                 <w:szCs w:val="26"/>
               </w:rPr>
+              <w:lastRenderedPageBreak/>
               <w:t>UC00</w:t>
             </w:r>
             <w:r>
@@ -6016,7 +6057,7 @@
         </w:tc>
         <w:tc>
           <w:tcPr>
-            <w:tcW w:w="942" w:type="pct"/>
+            <w:tcW w:w="1019" w:type="pct"/>
           </w:tcPr>
           <w:p>
             <w:pPr>
@@ -6041,7 +6082,7 @@
         </w:tc>
         <w:tc>
           <w:tcPr>
-            <w:tcW w:w="1742" w:type="pct"/>
+            <w:tcW w:w="2061" w:type="pct"/>
           </w:tcPr>
           <w:p>
             <w:pPr>
@@ -6081,11 +6122,23 @@
               </w:rPr>
               <w:t xml:space="preserve"> quyền “Người quản lý”</w:t>
             </w:r>
-          </w:p>
-        </w:tc>
-        <w:tc>
-          <w:tcPr>
-            <w:tcW w:w="978" w:type="pct"/>
+            <w:r>
+              <w:rPr>
+                <w:rFonts w:ascii="Times New Roman" w:hAnsi="Times New Roman"/>
+                <w:b w:val="0"/>
+                <w:bCs w:val="0"/>
+                <w:color w:val="1F1F1F"/>
+                <w:sz w:val="26"/>
+                <w:szCs w:val="26"/>
+                <w:shd w:val="clear" w:color="auto" w:fill="FFFFFF"/>
+              </w:rPr>
+              <w:t>.</w:t>
+            </w:r>
+          </w:p>
+        </w:tc>
+        <w:tc>
+          <w:tcPr>
+            <w:tcW w:w="816" w:type="pct"/>
           </w:tcPr>
           <w:p>
             <w:pPr>
@@ -6115,11 +6168,20 @@
               </w:rPr>
               <w:t>nhân viên</w:t>
             </w:r>
-          </w:p>
-        </w:tc>
-        <w:tc>
-          <w:tcPr>
-            <w:tcW w:w="802" w:type="pct"/>
+            <w:r>
+              <w:rPr>
+                <w:rFonts w:ascii="Times New Roman" w:hAnsi="Times New Roman" w:cs="Times New Roman"/>
+                <w:iCs/>
+                <w:sz w:val="26"/>
+                <w:szCs w:val="26"/>
+              </w:rPr>
+              <w:t>.</w:t>
+            </w:r>
+          </w:p>
+        </w:tc>
+        <w:tc>
+          <w:tcPr>
+            <w:tcW w:w="580" w:type="pct"/>
           </w:tcPr>
           <w:p>
             <w:pPr>
@@ -6140,7 +6202,7 @@
         </w:trPr>
         <w:tc>
           <w:tcPr>
-            <w:tcW w:w="537" w:type="pct"/>
+            <w:tcW w:w="525" w:type="pct"/>
           </w:tcPr>
           <w:p>
             <w:pPr>
@@ -6174,7 +6236,7 @@
         </w:tc>
         <w:tc>
           <w:tcPr>
-            <w:tcW w:w="942" w:type="pct"/>
+            <w:tcW w:w="1019" w:type="pct"/>
           </w:tcPr>
           <w:p>
             <w:pPr>
@@ -6199,7 +6261,7 @@
         </w:tc>
         <w:tc>
           <w:tcPr>
-            <w:tcW w:w="1742" w:type="pct"/>
+            <w:tcW w:w="2061" w:type="pct"/>
           </w:tcPr>
           <w:p>
             <w:pPr>
@@ -6311,11 +6373,23 @@
               </w:rPr>
               <w:t xml:space="preserve"> quyền “Người quản lý”</w:t>
             </w:r>
-          </w:p>
-        </w:tc>
-        <w:tc>
-          <w:tcPr>
-            <w:tcW w:w="978" w:type="pct"/>
+            <w:r>
+              <w:rPr>
+                <w:rFonts w:ascii="Times New Roman" w:hAnsi="Times New Roman"/>
+                <w:b w:val="0"/>
+                <w:bCs w:val="0"/>
+                <w:color w:val="1F1F1F"/>
+                <w:sz w:val="26"/>
+                <w:szCs w:val="26"/>
+                <w:shd w:val="clear" w:color="auto" w:fill="FFFFFF"/>
+              </w:rPr>
+              <w:t>.</w:t>
+            </w:r>
+          </w:p>
+        </w:tc>
+        <w:tc>
+          <w:tcPr>
+            <w:tcW w:w="816" w:type="pct"/>
           </w:tcPr>
           <w:p>
             <w:pPr>
@@ -6345,11 +6419,20 @@
               </w:rPr>
               <w:t xml:space="preserve"> thông tin nhân viên</w:t>
             </w:r>
-          </w:p>
-        </w:tc>
-        <w:tc>
-          <w:tcPr>
-            <w:tcW w:w="802" w:type="pct"/>
+            <w:r>
+              <w:rPr>
+                <w:rFonts w:ascii="Times New Roman" w:hAnsi="Times New Roman" w:cs="Times New Roman"/>
+                <w:iCs/>
+                <w:sz w:val="26"/>
+                <w:szCs w:val="26"/>
+              </w:rPr>
+              <w:t>.</w:t>
+            </w:r>
+          </w:p>
+        </w:tc>
+        <w:tc>
+          <w:tcPr>
+            <w:tcW w:w="580" w:type="pct"/>
           </w:tcPr>
           <w:p>
             <w:pPr>
@@ -6370,7 +6453,7 @@
         </w:trPr>
         <w:tc>
           <w:tcPr>
-            <w:tcW w:w="537" w:type="pct"/>
+            <w:tcW w:w="525" w:type="pct"/>
           </w:tcPr>
           <w:p>
             <w:pPr>
@@ -6404,7 +6487,7 @@
         </w:tc>
         <w:tc>
           <w:tcPr>
-            <w:tcW w:w="942" w:type="pct"/>
+            <w:tcW w:w="1019" w:type="pct"/>
           </w:tcPr>
           <w:p>
             <w:pPr>
@@ -6429,7 +6512,7 @@
         </w:tc>
         <w:tc>
           <w:tcPr>
-            <w:tcW w:w="1742" w:type="pct"/>
+            <w:tcW w:w="2061" w:type="pct"/>
           </w:tcPr>
           <w:p>
             <w:pPr>
@@ -6541,11 +6624,23 @@
               </w:rPr>
               <w:t xml:space="preserve"> quyền “Người quản lý”</w:t>
             </w:r>
-          </w:p>
-        </w:tc>
-        <w:tc>
-          <w:tcPr>
-            <w:tcW w:w="978" w:type="pct"/>
+            <w:r>
+              <w:rPr>
+                <w:rFonts w:ascii="Times New Roman" w:hAnsi="Times New Roman"/>
+                <w:b w:val="0"/>
+                <w:bCs w:val="0"/>
+                <w:color w:val="1F1F1F"/>
+                <w:sz w:val="26"/>
+                <w:szCs w:val="26"/>
+                <w:shd w:val="clear" w:color="auto" w:fill="FFFFFF"/>
+              </w:rPr>
+              <w:t>.</w:t>
+            </w:r>
+          </w:p>
+        </w:tc>
+        <w:tc>
+          <w:tcPr>
+            <w:tcW w:w="816" w:type="pct"/>
           </w:tcPr>
           <w:p>
             <w:pPr>
@@ -6579,7 +6674,7 @@
         </w:tc>
         <w:tc>
           <w:tcPr>
-            <w:tcW w:w="802" w:type="pct"/>
+            <w:tcW w:w="580" w:type="pct"/>
           </w:tcPr>
           <w:p>
             <w:pPr>
@@ -6600,7 +6695,7 @@
         </w:trPr>
         <w:tc>
           <w:tcPr>
-            <w:tcW w:w="537" w:type="pct"/>
+            <w:tcW w:w="525" w:type="pct"/>
           </w:tcPr>
           <w:p>
             <w:pPr>
@@ -6625,7 +6720,7 @@
         </w:tc>
         <w:tc>
           <w:tcPr>
-            <w:tcW w:w="942" w:type="pct"/>
+            <w:tcW w:w="1019" w:type="pct"/>
           </w:tcPr>
           <w:p>
             <w:pPr>
@@ -6650,7 +6745,7 @@
         </w:tc>
         <w:tc>
           <w:tcPr>
-            <w:tcW w:w="1742" w:type="pct"/>
+            <w:tcW w:w="2061" w:type="pct"/>
           </w:tcPr>
           <w:p>
             <w:pPr>
@@ -6666,11 +6761,115 @@
                 <w:szCs w:val="26"/>
               </w:rPr>
             </w:pPr>
-          </w:p>
-        </w:tc>
-        <w:tc>
-          <w:tcPr>
-            <w:tcW w:w="978" w:type="pct"/>
+            <w:r>
+              <w:rPr>
+                <w:rFonts w:ascii="Times New Roman" w:hAnsi="Times New Roman"/>
+                <w:b w:val="0"/>
+                <w:bCs w:val="0"/>
+                <w:color w:val="1F1F1F"/>
+                <w:sz w:val="26"/>
+                <w:szCs w:val="26"/>
+                <w:shd w:val="clear" w:color="auto" w:fill="FFFFFF"/>
+              </w:rPr>
+              <w:t>Usecase "</w:t>
+            </w:r>
+            <w:r>
+              <w:rPr>
+                <w:rFonts w:ascii="Times New Roman" w:hAnsi="Times New Roman"/>
+                <w:iCs/>
+                <w:sz w:val="26"/>
+                <w:szCs w:val="26"/>
+              </w:rPr>
+              <w:t xml:space="preserve"> </w:t>
+            </w:r>
+            <w:r>
+              <w:rPr>
+                <w:rFonts w:ascii="Times New Roman" w:hAnsi="Times New Roman"/>
+                <w:b w:val="0"/>
+                <w:bCs w:val="0"/>
+                <w:iCs/>
+                <w:sz w:val="26"/>
+                <w:szCs w:val="26"/>
+              </w:rPr>
+              <w:t>Lập thống kê doanh thu</w:t>
+            </w:r>
+            <w:r>
+              <w:rPr>
+                <w:rFonts w:ascii="Times New Roman" w:hAnsi="Times New Roman"/>
+                <w:b w:val="0"/>
+                <w:bCs w:val="0"/>
+                <w:color w:val="1F1F1F"/>
+                <w:sz w:val="26"/>
+                <w:szCs w:val="26"/>
+                <w:shd w:val="clear" w:color="auto" w:fill="FFFFFF"/>
+              </w:rPr>
+              <w:t xml:space="preserve">" là một usecase cho phép người dùng hệ thống </w:t>
+            </w:r>
+            <w:r>
+              <w:rPr>
+                <w:rFonts w:ascii="Times New Roman" w:hAnsi="Times New Roman"/>
+                <w:b w:val="0"/>
+                <w:bCs w:val="0"/>
+                <w:color w:val="1F1F1F"/>
+                <w:sz w:val="26"/>
+                <w:szCs w:val="26"/>
+                <w:shd w:val="clear" w:color="auto" w:fill="FFFFFF"/>
+              </w:rPr>
+              <w:t xml:space="preserve">lập thống kê doanh thu của hoá đơn </w:t>
+            </w:r>
+            <w:r>
+              <w:rPr>
+                <w:rFonts w:ascii="Times New Roman" w:hAnsi="Times New Roman"/>
+                <w:b w:val="0"/>
+                <w:bCs w:val="0"/>
+                <w:color w:val="1F1F1F"/>
+                <w:sz w:val="26"/>
+                <w:szCs w:val="26"/>
+                <w:shd w:val="clear" w:color="auto" w:fill="FFFFFF"/>
+              </w:rPr>
+              <w:t>trong</w:t>
+            </w:r>
+            <w:r>
+              <w:rPr>
+                <w:rFonts w:ascii="Times New Roman" w:hAnsi="Times New Roman"/>
+                <w:b w:val="0"/>
+                <w:bCs w:val="0"/>
+                <w:color w:val="1F1F1F"/>
+                <w:sz w:val="26"/>
+                <w:szCs w:val="26"/>
+                <w:shd w:val="clear" w:color="auto" w:fill="FFFFFF"/>
+              </w:rPr>
+              <w:t xml:space="preserve"> hệ thống. Usecase này có thể được thực hiện bởi người dùng có</w:t>
+            </w:r>
+            <w:r>
+              <w:rPr>
+                <w:rFonts w:ascii="Times New Roman" w:hAnsi="Times New Roman"/>
+                <w:b w:val="0"/>
+                <w:bCs w:val="0"/>
+                <w:color w:val="1F1F1F"/>
+                <w:sz w:val="26"/>
+                <w:szCs w:val="26"/>
+                <w:shd w:val="clear" w:color="auto" w:fill="FFFFFF"/>
+              </w:rPr>
+              <w:t xml:space="preserve"> quyền “Người quản lý”</w:t>
+            </w:r>
+            <w:r>
+              <w:rPr>
+                <w:rFonts w:ascii="Times New Roman" w:hAnsi="Times New Roman"/>
+                <w:b w:val="0"/>
+                <w:bCs w:val="0"/>
+                <w:color w:val="1F1F1F"/>
+                <w:sz w:val="26"/>
+                <w:szCs w:val="26"/>
+                <w:shd w:val="clear" w:color="auto" w:fill="FFFFFF"/>
+              </w:rPr>
+              <w:t>.</w:t>
+            </w:r>
+          </w:p>
+        </w:tc>
+        <w:tc>
+          <w:tcPr>
+            <w:tcW w:w="816" w:type="pct"/>
           </w:tcPr>
           <w:p>
             <w:pPr>
@@ -6686,7 +6885,7 @@
         </w:tc>
         <w:tc>
           <w:tcPr>
-            <w:tcW w:w="802" w:type="pct"/>
+            <w:tcW w:w="580" w:type="pct"/>
           </w:tcPr>
           <w:p>
             <w:pPr>
@@ -6707,7 +6906,7 @@
         </w:trPr>
         <w:tc>
           <w:tcPr>
-            <w:tcW w:w="537" w:type="pct"/>
+            <w:tcW w:w="525" w:type="pct"/>
           </w:tcPr>
           <w:p>
             <w:pPr>
@@ -6726,23 +6925,13 @@
                 <w:sz w:val="26"/>
                 <w:szCs w:val="26"/>
               </w:rPr>
-              <w:lastRenderedPageBreak/>
-              <w:t>UC00</w:t>
-            </w:r>
-            <w:r>
-              <w:rPr>
-                <w:rFonts w:ascii="Times New Roman" w:hAnsi="Times New Roman" w:cs="Times New Roman"/>
-                <w:iCs/>
-                <w:sz w:val="26"/>
-                <w:szCs w:val="26"/>
-              </w:rPr>
-              <w:t>5</w:t>
-            </w:r>
-          </w:p>
-        </w:tc>
-        <w:tc>
-          <w:tcPr>
-            <w:tcW w:w="942" w:type="pct"/>
+              <w:t>UC005</w:t>
+            </w:r>
+          </w:p>
+        </w:tc>
+        <w:tc>
+          <w:tcPr>
+            <w:tcW w:w="1019" w:type="pct"/>
           </w:tcPr>
           <w:p>
             <w:pPr>
@@ -6761,13 +6950,22 @@
                 <w:sz w:val="26"/>
                 <w:szCs w:val="26"/>
               </w:rPr>
-              <w:t>Thêm dịch vụ.</w:t>
-            </w:r>
-          </w:p>
-        </w:tc>
-        <w:tc>
-          <w:tcPr>
-            <w:tcW w:w="1742" w:type="pct"/>
+              <w:t>Lập phiếu đặt phòng</w:t>
+            </w:r>
+            <w:r>
+              <w:rPr>
+                <w:rFonts w:ascii="Times New Roman" w:hAnsi="Times New Roman" w:cs="Times New Roman"/>
+                <w:iCs/>
+                <w:sz w:val="26"/>
+                <w:szCs w:val="26"/>
+              </w:rPr>
+              <w:t>.</w:t>
+            </w:r>
+          </w:p>
+        </w:tc>
+        <w:tc>
+          <w:tcPr>
+            <w:tcW w:w="2061" w:type="pct"/>
           </w:tcPr>
           <w:p>
             <w:pPr>
@@ -6783,11 +6981,151 @@
                 <w:szCs w:val="26"/>
               </w:rPr>
             </w:pPr>
-          </w:p>
-        </w:tc>
-        <w:tc>
-          <w:tcPr>
-            <w:tcW w:w="978" w:type="pct"/>
+            <w:r>
+              <w:rPr>
+                <w:rFonts w:ascii="Times New Roman" w:hAnsi="Times New Roman"/>
+                <w:b w:val="0"/>
+                <w:bCs w:val="0"/>
+                <w:color w:val="1F1F1F"/>
+                <w:sz w:val="26"/>
+                <w:szCs w:val="26"/>
+                <w:shd w:val="clear" w:color="auto" w:fill="FFFFFF"/>
+              </w:rPr>
+              <w:t>Usecase "</w:t>
+            </w:r>
+            <w:r>
+              <w:rPr>
+                <w:rFonts w:ascii="Times New Roman" w:hAnsi="Times New Roman"/>
+                <w:iCs/>
+                <w:sz w:val="26"/>
+                <w:szCs w:val="26"/>
+              </w:rPr>
+              <w:t xml:space="preserve"> </w:t>
+            </w:r>
+            <w:r>
+              <w:rPr>
+                <w:rFonts w:ascii="Times New Roman" w:hAnsi="Times New Roman"/>
+                <w:b w:val="0"/>
+                <w:bCs w:val="0"/>
+                <w:iCs/>
+                <w:sz w:val="26"/>
+                <w:szCs w:val="26"/>
+              </w:rPr>
+              <w:t>Lập phiếu đặt phòng</w:t>
+            </w:r>
+            <w:r>
+              <w:rPr>
+                <w:rFonts w:ascii="Times New Roman" w:hAnsi="Times New Roman"/>
+                <w:b w:val="0"/>
+                <w:bCs w:val="0"/>
+                <w:color w:val="1F1F1F"/>
+                <w:sz w:val="26"/>
+                <w:szCs w:val="26"/>
+                <w:shd w:val="clear" w:color="auto" w:fill="FFFFFF"/>
+              </w:rPr>
+              <w:t xml:space="preserve">" là một usecase cho phép người dùng hệ thống </w:t>
+            </w:r>
+            <w:r>
+              <w:rPr>
+                <w:rFonts w:ascii="Times New Roman" w:hAnsi="Times New Roman"/>
+                <w:b w:val="0"/>
+                <w:bCs w:val="0"/>
+                <w:color w:val="1F1F1F"/>
+                <w:sz w:val="26"/>
+                <w:szCs w:val="26"/>
+                <w:shd w:val="clear" w:color="auto" w:fill="FFFFFF"/>
+              </w:rPr>
+              <w:t>lập một phiếu đặt phòng</w:t>
+            </w:r>
+            <w:r>
+              <w:rPr>
+                <w:rFonts w:ascii="Times New Roman" w:hAnsi="Times New Roman"/>
+                <w:b w:val="0"/>
+                <w:bCs w:val="0"/>
+                <w:color w:val="1F1F1F"/>
+                <w:sz w:val="26"/>
+                <w:szCs w:val="26"/>
+                <w:shd w:val="clear" w:color="auto" w:fill="FFFFFF"/>
+              </w:rPr>
+              <w:t xml:space="preserve"> </w:t>
+            </w:r>
+            <w:r>
+              <w:rPr>
+                <w:rFonts w:ascii="Times New Roman" w:hAnsi="Times New Roman"/>
+                <w:b w:val="0"/>
+                <w:bCs w:val="0"/>
+                <w:color w:val="1F1F1F"/>
+                <w:sz w:val="26"/>
+                <w:szCs w:val="26"/>
+                <w:shd w:val="clear" w:color="auto" w:fill="FFFFFF"/>
+              </w:rPr>
+              <w:t>trong</w:t>
+            </w:r>
+            <w:r>
+              <w:rPr>
+                <w:rFonts w:ascii="Times New Roman" w:hAnsi="Times New Roman"/>
+                <w:b w:val="0"/>
+                <w:bCs w:val="0"/>
+                <w:color w:val="1F1F1F"/>
+                <w:sz w:val="26"/>
+                <w:szCs w:val="26"/>
+                <w:shd w:val="clear" w:color="auto" w:fill="FFFFFF"/>
+              </w:rPr>
+              <w:t xml:space="preserve"> hệ thống. Usecase này có thể được thực hiện bởi người dùng có</w:t>
+            </w:r>
+            <w:r>
+              <w:rPr>
+                <w:rFonts w:ascii="Times New Roman" w:hAnsi="Times New Roman"/>
+                <w:b w:val="0"/>
+                <w:bCs w:val="0"/>
+                <w:color w:val="1F1F1F"/>
+                <w:sz w:val="26"/>
+                <w:szCs w:val="26"/>
+                <w:shd w:val="clear" w:color="auto" w:fill="FFFFFF"/>
+              </w:rPr>
+              <w:t xml:space="preserve"> quyền “</w:t>
+            </w:r>
+            <w:r>
+              <w:rPr>
+                <w:rFonts w:ascii="Times New Roman" w:hAnsi="Times New Roman"/>
+                <w:b w:val="0"/>
+                <w:bCs w:val="0"/>
+                <w:color w:val="1F1F1F"/>
+                <w:sz w:val="26"/>
+                <w:szCs w:val="26"/>
+                <w:shd w:val="clear" w:color="auto" w:fill="FFFFFF"/>
+              </w:rPr>
+              <w:t>Nhân viên</w:t>
+            </w:r>
+            <w:r>
+              <w:rPr>
+                <w:rFonts w:ascii="Times New Roman" w:hAnsi="Times New Roman"/>
+                <w:b w:val="0"/>
+                <w:bCs w:val="0"/>
+                <w:color w:val="1F1F1F"/>
+                <w:sz w:val="26"/>
+                <w:szCs w:val="26"/>
+                <w:shd w:val="clear" w:color="auto" w:fill="FFFFFF"/>
+              </w:rPr>
+              <w:t>”</w:t>
+            </w:r>
+            <w:r>
+              <w:rPr>
+                <w:rFonts w:ascii="Times New Roman" w:hAnsi="Times New Roman"/>
+                <w:b w:val="0"/>
+                <w:bCs w:val="0"/>
+                <w:color w:val="1F1F1F"/>
+                <w:sz w:val="26"/>
+                <w:szCs w:val="26"/>
+                <w:shd w:val="clear" w:color="auto" w:fill="FFFFFF"/>
+              </w:rPr>
+              <w:t>.</w:t>
+            </w:r>
+          </w:p>
+        </w:tc>
+        <w:tc>
+          <w:tcPr>
+            <w:tcW w:w="816" w:type="pct"/>
           </w:tcPr>
           <w:p>
             <w:pPr>
@@ -6803,7 +7141,7 @@
         </w:tc>
         <w:tc>
           <w:tcPr>
-            <w:tcW w:w="802" w:type="pct"/>
+            <w:tcW w:w="580" w:type="pct"/>
           </w:tcPr>
           <w:p>
             <w:pPr>
@@ -6824,7 +7162,7 @@
         </w:trPr>
         <w:tc>
           <w:tcPr>
-            <w:tcW w:w="537" w:type="pct"/>
+            <w:tcW w:w="525" w:type="pct"/>
           </w:tcPr>
           <w:p>
             <w:pPr>
@@ -6843,22 +7181,13 @@
                 <w:sz w:val="26"/>
                 <w:szCs w:val="26"/>
               </w:rPr>
-              <w:t>UC00</w:t>
-            </w:r>
-            <w:r>
-              <w:rPr>
-                <w:rFonts w:ascii="Times New Roman" w:hAnsi="Times New Roman" w:cs="Times New Roman"/>
-                <w:iCs/>
-                <w:sz w:val="26"/>
-                <w:szCs w:val="26"/>
-              </w:rPr>
-              <w:t>6</w:t>
-            </w:r>
-          </w:p>
-        </w:tc>
-        <w:tc>
-          <w:tcPr>
-            <w:tcW w:w="942" w:type="pct"/>
+              <w:t>UC006</w:t>
+            </w:r>
+          </w:p>
+        </w:tc>
+        <w:tc>
+          <w:tcPr>
+            <w:tcW w:w="1019" w:type="pct"/>
           </w:tcPr>
           <w:p>
             <w:pPr>
@@ -6877,13 +7206,13 @@
                 <w:sz w:val="26"/>
                 <w:szCs w:val="26"/>
               </w:rPr>
-              <w:t>Chuyển phòng.</w:t>
-            </w:r>
-          </w:p>
-        </w:tc>
-        <w:tc>
-          <w:tcPr>
-            <w:tcW w:w="1742" w:type="pct"/>
+              <w:t>Thêm dịch vụ.</w:t>
+            </w:r>
+          </w:p>
+        </w:tc>
+        <w:tc>
+          <w:tcPr>
+            <w:tcW w:w="2061" w:type="pct"/>
           </w:tcPr>
           <w:p>
             <w:pPr>
@@ -6899,11 +7228,131 @@
                 <w:szCs w:val="26"/>
               </w:rPr>
             </w:pPr>
-          </w:p>
-        </w:tc>
-        <w:tc>
-          <w:tcPr>
-            <w:tcW w:w="978" w:type="pct"/>
+            <w:r>
+              <w:rPr>
+                <w:rFonts w:ascii="Times New Roman" w:hAnsi="Times New Roman"/>
+                <w:b w:val="0"/>
+                <w:bCs w:val="0"/>
+                <w:color w:val="1F1F1F"/>
+                <w:sz w:val="26"/>
+                <w:szCs w:val="26"/>
+                <w:shd w:val="clear" w:color="auto" w:fill="FFFFFF"/>
+              </w:rPr>
+              <w:t>Usecase "</w:t>
+            </w:r>
+            <w:r>
+              <w:rPr>
+                <w:rFonts w:ascii="Times New Roman" w:hAnsi="Times New Roman"/>
+                <w:b w:val="0"/>
+                <w:bCs w:val="0"/>
+                <w:color w:val="1F1F1F"/>
+                <w:sz w:val="26"/>
+                <w:szCs w:val="26"/>
+                <w:shd w:val="clear" w:color="auto" w:fill="FFFFFF"/>
+              </w:rPr>
+              <w:t>Thêm dịch vụ</w:t>
+            </w:r>
+            <w:r>
+              <w:rPr>
+                <w:rFonts w:ascii="Times New Roman" w:hAnsi="Times New Roman"/>
+                <w:b w:val="0"/>
+                <w:bCs w:val="0"/>
+                <w:color w:val="1F1F1F"/>
+                <w:sz w:val="26"/>
+                <w:szCs w:val="26"/>
+                <w:shd w:val="clear" w:color="auto" w:fill="FFFFFF"/>
+              </w:rPr>
+              <w:t xml:space="preserve">" là một usecase cho phép người dùng hệ thống </w:t>
+            </w:r>
+            <w:r>
+              <w:rPr>
+                <w:rFonts w:ascii="Times New Roman" w:hAnsi="Times New Roman"/>
+                <w:b w:val="0"/>
+                <w:bCs w:val="0"/>
+                <w:color w:val="1F1F1F"/>
+                <w:sz w:val="26"/>
+                <w:szCs w:val="26"/>
+                <w:shd w:val="clear" w:color="auto" w:fill="FFFFFF"/>
+              </w:rPr>
+              <w:t xml:space="preserve">theem một dịch vụ </w:t>
+            </w:r>
+            <w:r>
+              <w:rPr>
+                <w:rFonts w:ascii="Times New Roman" w:hAnsi="Times New Roman"/>
+                <w:b w:val="0"/>
+                <w:bCs w:val="0"/>
+                <w:color w:val="1F1F1F"/>
+                <w:sz w:val="26"/>
+                <w:szCs w:val="26"/>
+                <w:shd w:val="clear" w:color="auto" w:fill="FFFFFF"/>
+              </w:rPr>
+              <w:t>trong</w:t>
+            </w:r>
+            <w:r>
+              <w:rPr>
+                <w:rFonts w:ascii="Times New Roman" w:hAnsi="Times New Roman"/>
+                <w:b w:val="0"/>
+                <w:bCs w:val="0"/>
+                <w:color w:val="1F1F1F"/>
+                <w:sz w:val="26"/>
+                <w:szCs w:val="26"/>
+                <w:shd w:val="clear" w:color="auto" w:fill="FFFFFF"/>
+              </w:rPr>
+              <w:t xml:space="preserve"> hệ thống. Usecase này có thể được thực hiện bởi người dùng có</w:t>
+            </w:r>
+            <w:r>
+              <w:rPr>
+                <w:rFonts w:ascii="Times New Roman" w:hAnsi="Times New Roman"/>
+                <w:b w:val="0"/>
+                <w:bCs w:val="0"/>
+                <w:color w:val="1F1F1F"/>
+                <w:sz w:val="26"/>
+                <w:szCs w:val="26"/>
+                <w:shd w:val="clear" w:color="auto" w:fill="FFFFFF"/>
+              </w:rPr>
+              <w:t xml:space="preserve"> quyền “</w:t>
+            </w:r>
+            <w:r>
+              <w:rPr>
+                <w:rFonts w:ascii="Times New Roman" w:hAnsi="Times New Roman"/>
+                <w:b w:val="0"/>
+                <w:bCs w:val="0"/>
+                <w:color w:val="1F1F1F"/>
+                <w:sz w:val="26"/>
+                <w:szCs w:val="26"/>
+                <w:shd w:val="clear" w:color="auto" w:fill="FFFFFF"/>
+              </w:rPr>
+              <w:t>Nhân viên</w:t>
+            </w:r>
+            <w:r>
+              <w:rPr>
+                <w:rFonts w:ascii="Times New Roman" w:hAnsi="Times New Roman"/>
+                <w:b w:val="0"/>
+                <w:bCs w:val="0"/>
+                <w:color w:val="1F1F1F"/>
+                <w:sz w:val="26"/>
+                <w:szCs w:val="26"/>
+                <w:shd w:val="clear" w:color="auto" w:fill="FFFFFF"/>
+              </w:rPr>
+              <w:t>”</w:t>
+            </w:r>
+            <w:r>
+              <w:rPr>
+                <w:rFonts w:ascii="Times New Roman" w:hAnsi="Times New Roman"/>
+                <w:b w:val="0"/>
+                <w:bCs w:val="0"/>
+                <w:color w:val="1F1F1F"/>
+                <w:sz w:val="26"/>
+                <w:szCs w:val="26"/>
+                <w:shd w:val="clear" w:color="auto" w:fill="FFFFFF"/>
+              </w:rPr>
+              <w:t>.</w:t>
+            </w:r>
+          </w:p>
+        </w:tc>
+        <w:tc>
+          <w:tcPr>
+            <w:tcW w:w="816" w:type="pct"/>
           </w:tcPr>
           <w:p>
             <w:pPr>
@@ -6919,7 +7368,7 @@
         </w:tc>
         <w:tc>
           <w:tcPr>
-            <w:tcW w:w="802" w:type="pct"/>
+            <w:tcW w:w="580" w:type="pct"/>
           </w:tcPr>
           <w:p>
             <w:pPr>
@@ -6940,7 +7389,7 @@
         </w:trPr>
         <w:tc>
           <w:tcPr>
-            <w:tcW w:w="537" w:type="pct"/>
+            <w:tcW w:w="525" w:type="pct"/>
           </w:tcPr>
           <w:p>
             <w:pPr>
@@ -6959,22 +7408,13 @@
                 <w:sz w:val="26"/>
                 <w:szCs w:val="26"/>
               </w:rPr>
-              <w:t>UC00</w:t>
-            </w:r>
-            <w:r>
-              <w:rPr>
-                <w:rFonts w:ascii="Times New Roman" w:hAnsi="Times New Roman" w:cs="Times New Roman"/>
-                <w:iCs/>
-                <w:sz w:val="26"/>
-                <w:szCs w:val="26"/>
-              </w:rPr>
-              <w:t>7</w:t>
-            </w:r>
-          </w:p>
-        </w:tc>
-        <w:tc>
-          <w:tcPr>
-            <w:tcW w:w="942" w:type="pct"/>
+              <w:t>UC007</w:t>
+            </w:r>
+          </w:p>
+        </w:tc>
+        <w:tc>
+          <w:tcPr>
+            <w:tcW w:w="1019" w:type="pct"/>
           </w:tcPr>
           <w:p>
             <w:pPr>
@@ -6993,13 +7433,13 @@
                 <w:sz w:val="26"/>
                 <w:szCs w:val="26"/>
               </w:rPr>
-              <w:t>Thanh toán phiếu lập phòng</w:t>
-            </w:r>
-          </w:p>
-        </w:tc>
-        <w:tc>
-          <w:tcPr>
-            <w:tcW w:w="1742" w:type="pct"/>
+              <w:t>Chuyển phòng.</w:t>
+            </w:r>
+          </w:p>
+        </w:tc>
+        <w:tc>
+          <w:tcPr>
+            <w:tcW w:w="2061" w:type="pct"/>
           </w:tcPr>
           <w:p>
             <w:pPr>
@@ -7015,11 +7455,143 @@
                 <w:szCs w:val="26"/>
               </w:rPr>
             </w:pPr>
-          </w:p>
-        </w:tc>
-        <w:tc>
-          <w:tcPr>
-            <w:tcW w:w="978" w:type="pct"/>
+            <w:r>
+              <w:rPr>
+                <w:rFonts w:ascii="Times New Roman" w:hAnsi="Times New Roman"/>
+                <w:b w:val="0"/>
+                <w:bCs w:val="0"/>
+                <w:color w:val="1F1F1F"/>
+                <w:sz w:val="26"/>
+                <w:szCs w:val="26"/>
+                <w:shd w:val="clear" w:color="auto" w:fill="FFFFFF"/>
+              </w:rPr>
+              <w:t>Usecase "</w:t>
+            </w:r>
+            <w:r>
+              <w:rPr>
+                <w:rFonts w:ascii="Times New Roman" w:hAnsi="Times New Roman"/>
+                <w:b w:val="0"/>
+                <w:bCs w:val="0"/>
+                <w:color w:val="1F1F1F"/>
+                <w:sz w:val="26"/>
+                <w:szCs w:val="26"/>
+                <w:shd w:val="clear" w:color="auto" w:fill="FFFFFF"/>
+              </w:rPr>
+              <w:t>Chuyển phòng</w:t>
+            </w:r>
+            <w:r>
+              <w:rPr>
+                <w:rFonts w:ascii="Times New Roman" w:hAnsi="Times New Roman"/>
+                <w:b w:val="0"/>
+                <w:bCs w:val="0"/>
+                <w:color w:val="1F1F1F"/>
+                <w:sz w:val="26"/>
+                <w:szCs w:val="26"/>
+                <w:shd w:val="clear" w:color="auto" w:fill="FFFFFF"/>
+              </w:rPr>
+              <w:t xml:space="preserve">" là một usecase cho phép người dùng hệ thống </w:t>
+            </w:r>
+            <w:r>
+              <w:rPr>
+                <w:rFonts w:ascii="Times New Roman" w:hAnsi="Times New Roman"/>
+                <w:b w:val="0"/>
+                <w:bCs w:val="0"/>
+                <w:color w:val="1F1F1F"/>
+                <w:sz w:val="26"/>
+                <w:szCs w:val="26"/>
+                <w:shd w:val="clear" w:color="auto" w:fill="FFFFFF"/>
+              </w:rPr>
+              <w:t>chuyển phòng của một phiếu đặt phòng</w:t>
+            </w:r>
+            <w:r>
+              <w:rPr>
+                <w:rFonts w:ascii="Times New Roman" w:hAnsi="Times New Roman"/>
+                <w:b w:val="0"/>
+                <w:bCs w:val="0"/>
+                <w:color w:val="1F1F1F"/>
+                <w:sz w:val="26"/>
+                <w:szCs w:val="26"/>
+                <w:shd w:val="clear" w:color="auto" w:fill="FFFFFF"/>
+              </w:rPr>
+              <w:t xml:space="preserve"> </w:t>
+            </w:r>
+            <w:r>
+              <w:rPr>
+                <w:rFonts w:ascii="Times New Roman" w:hAnsi="Times New Roman"/>
+                <w:b w:val="0"/>
+                <w:bCs w:val="0"/>
+                <w:color w:val="1F1F1F"/>
+                <w:sz w:val="26"/>
+                <w:szCs w:val="26"/>
+                <w:shd w:val="clear" w:color="auto" w:fill="FFFFFF"/>
+              </w:rPr>
+              <w:t>trong</w:t>
+            </w:r>
+            <w:r>
+              <w:rPr>
+                <w:rFonts w:ascii="Times New Roman" w:hAnsi="Times New Roman"/>
+                <w:b w:val="0"/>
+                <w:bCs w:val="0"/>
+                <w:color w:val="1F1F1F"/>
+                <w:sz w:val="26"/>
+                <w:szCs w:val="26"/>
+                <w:shd w:val="clear" w:color="auto" w:fill="FFFFFF"/>
+              </w:rPr>
+              <w:t xml:space="preserve"> hệ thống. Usecase này có thể được thực hiện bởi người dùng có</w:t>
+            </w:r>
+            <w:r>
+              <w:rPr>
+                <w:rFonts w:ascii="Times New Roman" w:hAnsi="Times New Roman"/>
+                <w:b w:val="0"/>
+                <w:bCs w:val="0"/>
+                <w:color w:val="1F1F1F"/>
+                <w:sz w:val="26"/>
+                <w:szCs w:val="26"/>
+                <w:shd w:val="clear" w:color="auto" w:fill="FFFFFF"/>
+              </w:rPr>
+              <w:t xml:space="preserve"> quyền “</w:t>
+            </w:r>
+            <w:r>
+              <w:rPr>
+                <w:rFonts w:ascii="Times New Roman" w:hAnsi="Times New Roman"/>
+                <w:b w:val="0"/>
+                <w:bCs w:val="0"/>
+                <w:color w:val="1F1F1F"/>
+                <w:sz w:val="26"/>
+                <w:szCs w:val="26"/>
+                <w:shd w:val="clear" w:color="auto" w:fill="FFFFFF"/>
+              </w:rPr>
+              <w:t>Nhân viên</w:t>
+            </w:r>
+            <w:r>
+              <w:rPr>
+                <w:rFonts w:ascii="Times New Roman" w:hAnsi="Times New Roman"/>
+                <w:b w:val="0"/>
+                <w:bCs w:val="0"/>
+                <w:color w:val="1F1F1F"/>
+                <w:sz w:val="26"/>
+                <w:szCs w:val="26"/>
+                <w:shd w:val="clear" w:color="auto" w:fill="FFFFFF"/>
+              </w:rPr>
+              <w:t>”</w:t>
+            </w:r>
+            <w:r>
+              <w:rPr>
+                <w:rFonts w:ascii="Times New Roman" w:hAnsi="Times New Roman"/>
+                <w:b w:val="0"/>
+                <w:bCs w:val="0"/>
+                <w:color w:val="1F1F1F"/>
+                <w:sz w:val="26"/>
+                <w:szCs w:val="26"/>
+                <w:shd w:val="clear" w:color="auto" w:fill="FFFFFF"/>
+              </w:rPr>
+              <w:t>.</w:t>
+            </w:r>
+          </w:p>
+        </w:tc>
+        <w:tc>
+          <w:tcPr>
+            <w:tcW w:w="816" w:type="pct"/>
           </w:tcPr>
           <w:p>
             <w:pPr>
@@ -7035,7 +7607,7 @@
         </w:tc>
         <w:tc>
           <w:tcPr>
-            <w:tcW w:w="802" w:type="pct"/>
+            <w:tcW w:w="580" w:type="pct"/>
           </w:tcPr>
           <w:p>
             <w:pPr>
@@ -7056,7 +7628,7 @@
         </w:trPr>
         <w:tc>
           <w:tcPr>
-            <w:tcW w:w="537" w:type="pct"/>
+            <w:tcW w:w="525" w:type="pct"/>
           </w:tcPr>
           <w:p>
             <w:pPr>
@@ -7075,22 +7647,14 @@
                 <w:sz w:val="26"/>
                 <w:szCs w:val="26"/>
               </w:rPr>
-              <w:t>UC00</w:t>
-            </w:r>
-            <w:r>
-              <w:rPr>
-                <w:rFonts w:ascii="Times New Roman" w:hAnsi="Times New Roman" w:cs="Times New Roman"/>
-                <w:iCs/>
-                <w:sz w:val="26"/>
-                <w:szCs w:val="26"/>
-              </w:rPr>
-              <w:t>8</w:t>
-            </w:r>
-          </w:p>
-        </w:tc>
-        <w:tc>
-          <w:tcPr>
-            <w:tcW w:w="942" w:type="pct"/>
+              <w:lastRenderedPageBreak/>
+              <w:t>UC008</w:t>
+            </w:r>
+          </w:p>
+        </w:tc>
+        <w:tc>
+          <w:tcPr>
+            <w:tcW w:w="1019" w:type="pct"/>
           </w:tcPr>
           <w:p>
             <w:pPr>
@@ -7102,11 +7666,47 @@
                 <w:szCs w:val="26"/>
               </w:rPr>
             </w:pPr>
-          </w:p>
-        </w:tc>
-        <w:tc>
-          <w:tcPr>
-            <w:tcW w:w="1742" w:type="pct"/>
+            <w:r>
+              <w:rPr>
+                <w:rFonts w:ascii="Times New Roman" w:hAnsi="Times New Roman" w:cs="Times New Roman"/>
+                <w:iCs/>
+                <w:sz w:val="26"/>
+                <w:szCs w:val="26"/>
+              </w:rPr>
+              <w:t xml:space="preserve">Thanh toán phiếu </w:t>
+            </w:r>
+            <w:r>
+              <w:rPr>
+                <w:rFonts w:ascii="Times New Roman" w:hAnsi="Times New Roman" w:cs="Times New Roman"/>
+                <w:iCs/>
+                <w:sz w:val="26"/>
+                <w:szCs w:val="26"/>
+              </w:rPr>
+              <w:t>đặt</w:t>
+            </w:r>
+            <w:r>
+              <w:rPr>
+                <w:rFonts w:ascii="Times New Roman" w:hAnsi="Times New Roman" w:cs="Times New Roman"/>
+                <w:iCs/>
+                <w:sz w:val="26"/>
+                <w:szCs w:val="26"/>
+              </w:rPr>
+              <w:t xml:space="preserve"> phòng</w:t>
+            </w:r>
+            <w:r>
+              <w:rPr>
+                <w:rFonts w:ascii="Times New Roman" w:hAnsi="Times New Roman" w:cs="Times New Roman"/>
+                <w:iCs/>
+                <w:sz w:val="26"/>
+                <w:szCs w:val="26"/>
+              </w:rPr>
+              <w:t>.</w:t>
+            </w:r>
+          </w:p>
+        </w:tc>
+        <w:tc>
+          <w:tcPr>
+            <w:tcW w:w="2061" w:type="pct"/>
           </w:tcPr>
           <w:p>
             <w:pPr>
@@ -7122,11 +7722,143 @@
                 <w:szCs w:val="26"/>
               </w:rPr>
             </w:pPr>
-          </w:p>
-        </w:tc>
-        <w:tc>
-          <w:tcPr>
-            <w:tcW w:w="978" w:type="pct"/>
+            <w:r>
+              <w:rPr>
+                <w:rFonts w:ascii="Times New Roman" w:hAnsi="Times New Roman"/>
+                <w:b w:val="0"/>
+                <w:bCs w:val="0"/>
+                <w:color w:val="1F1F1F"/>
+                <w:sz w:val="26"/>
+                <w:szCs w:val="26"/>
+                <w:shd w:val="clear" w:color="auto" w:fill="FFFFFF"/>
+              </w:rPr>
+              <w:t>Usecase "</w:t>
+            </w:r>
+            <w:r>
+              <w:rPr>
+                <w:rFonts w:ascii="Times New Roman" w:hAnsi="Times New Roman"/>
+                <w:b w:val="0"/>
+                <w:bCs w:val="0"/>
+                <w:color w:val="1F1F1F"/>
+                <w:sz w:val="26"/>
+                <w:szCs w:val="26"/>
+                <w:shd w:val="clear" w:color="auto" w:fill="FFFFFF"/>
+              </w:rPr>
+              <w:t>Thanh toán phi</w:t>
+            </w:r>
+            <w:r>
+              <w:rPr>
+                <w:rFonts w:ascii="Times New Roman" w:hAnsi="Times New Roman"/>
+                <w:b w:val="0"/>
+                <w:bCs w:val="0"/>
+                <w:color w:val="1F1F1F"/>
+                <w:sz w:val="26"/>
+                <w:szCs w:val="26"/>
+                <w:shd w:val="clear" w:color="auto" w:fill="FFFFFF"/>
+              </w:rPr>
+              <w:t>ếu đặt phòng</w:t>
+            </w:r>
+            <w:r>
+              <w:rPr>
+                <w:rFonts w:ascii="Times New Roman" w:hAnsi="Times New Roman"/>
+                <w:b w:val="0"/>
+                <w:bCs w:val="0"/>
+                <w:color w:val="1F1F1F"/>
+                <w:sz w:val="26"/>
+                <w:szCs w:val="26"/>
+                <w:shd w:val="clear" w:color="auto" w:fill="FFFFFF"/>
+              </w:rPr>
+              <w:t xml:space="preserve">" là một usecase cho phép người dùng hệ thống </w:t>
+            </w:r>
+            <w:r>
+              <w:rPr>
+                <w:rFonts w:ascii="Times New Roman" w:hAnsi="Times New Roman"/>
+                <w:b w:val="0"/>
+                <w:bCs w:val="0"/>
+                <w:color w:val="1F1F1F"/>
+                <w:sz w:val="26"/>
+                <w:szCs w:val="26"/>
+                <w:shd w:val="clear" w:color="auto" w:fill="FFFFFF"/>
+              </w:rPr>
+              <w:t xml:space="preserve">thanh toán một phiếu đặt phòng </w:t>
+            </w:r>
+            <w:r>
+              <w:rPr>
+                <w:rFonts w:ascii="Times New Roman" w:hAnsi="Times New Roman"/>
+                <w:b w:val="0"/>
+                <w:bCs w:val="0"/>
+                <w:color w:val="1F1F1F"/>
+                <w:sz w:val="26"/>
+                <w:szCs w:val="26"/>
+                <w:shd w:val="clear" w:color="auto" w:fill="FFFFFF"/>
+              </w:rPr>
+              <w:t>trong</w:t>
+            </w:r>
+            <w:r>
+              <w:rPr>
+                <w:rFonts w:ascii="Times New Roman" w:hAnsi="Times New Roman"/>
+                <w:b w:val="0"/>
+                <w:bCs w:val="0"/>
+                <w:color w:val="1F1F1F"/>
+                <w:sz w:val="26"/>
+                <w:szCs w:val="26"/>
+                <w:shd w:val="clear" w:color="auto" w:fill="FFFFFF"/>
+              </w:rPr>
+              <w:t xml:space="preserve"> hệ thống. Usecase này có thể được thực hiện bởi người dùng có</w:t>
+            </w:r>
+            <w:r>
+              <w:rPr>
+                <w:rFonts w:ascii="Times New Roman" w:hAnsi="Times New Roman"/>
+                <w:b w:val="0"/>
+                <w:bCs w:val="0"/>
+                <w:color w:val="1F1F1F"/>
+                <w:sz w:val="26"/>
+                <w:szCs w:val="26"/>
+                <w:shd w:val="clear" w:color="auto" w:fill="FFFFFF"/>
+              </w:rPr>
+              <w:t xml:space="preserve"> quyền “</w:t>
+            </w:r>
+            <w:r>
+              <w:rPr>
+                <w:rFonts w:ascii="Times New Roman" w:hAnsi="Times New Roman"/>
+                <w:b w:val="0"/>
+                <w:bCs w:val="0"/>
+                <w:color w:val="1F1F1F"/>
+                <w:sz w:val="26"/>
+                <w:szCs w:val="26"/>
+                <w:shd w:val="clear" w:color="auto" w:fill="FFFFFF"/>
+              </w:rPr>
+              <w:t>Nhân viên</w:t>
+            </w:r>
+            <w:r>
+              <w:rPr>
+                <w:rFonts w:ascii="Times New Roman" w:hAnsi="Times New Roman"/>
+                <w:b w:val="0"/>
+                <w:bCs w:val="0"/>
+                <w:color w:val="1F1F1F"/>
+                <w:sz w:val="26"/>
+                <w:szCs w:val="26"/>
+                <w:shd w:val="clear" w:color="auto" w:fill="FFFFFF"/>
+              </w:rPr>
+              <w:t>”</w:t>
+            </w:r>
+            <w:r>
+              <w:rPr>
+                <w:rFonts w:ascii="Times New Roman" w:hAnsi="Times New Roman"/>
+                <w:b w:val="0"/>
+                <w:bCs w:val="0"/>
+                <w:color w:val="1F1F1F"/>
+                <w:sz w:val="26"/>
+                <w:szCs w:val="26"/>
+                <w:shd w:val="clear" w:color="auto" w:fill="FFFFFF"/>
+              </w:rPr>
+              <w:t>.</w:t>
+            </w:r>
+          </w:p>
+        </w:tc>
+        <w:tc>
+          <w:tcPr>
+            <w:tcW w:w="816" w:type="pct"/>
           </w:tcPr>
           <w:p>
             <w:pPr>
@@ -7142,7 +7874,7 @@
         </w:tc>
         <w:tc>
           <w:tcPr>
-            <w:tcW w:w="802" w:type="pct"/>
+            <w:tcW w:w="580" w:type="pct"/>
           </w:tcPr>
           <w:p>
             <w:pPr>
@@ -7163,7 +7895,7 @@
         </w:trPr>
         <w:tc>
           <w:tcPr>
-            <w:tcW w:w="537" w:type="pct"/>
+            <w:tcW w:w="525" w:type="pct"/>
           </w:tcPr>
           <w:p>
             <w:pPr>
@@ -7182,22 +7914,13 @@
                 <w:sz w:val="26"/>
                 <w:szCs w:val="26"/>
               </w:rPr>
-              <w:t>UC00</w:t>
-            </w:r>
-            <w:r>
-              <w:rPr>
-                <w:rFonts w:ascii="Times New Roman" w:hAnsi="Times New Roman" w:cs="Times New Roman"/>
-                <w:iCs/>
-                <w:sz w:val="26"/>
-                <w:szCs w:val="26"/>
-              </w:rPr>
-              <w:t>9</w:t>
-            </w:r>
-          </w:p>
-        </w:tc>
-        <w:tc>
-          <w:tcPr>
-            <w:tcW w:w="942" w:type="pct"/>
+              <w:t>UC009</w:t>
+            </w:r>
+          </w:p>
+        </w:tc>
+        <w:tc>
+          <w:tcPr>
+            <w:tcW w:w="1019" w:type="pct"/>
           </w:tcPr>
           <w:p>
             <w:pPr>
@@ -7213,7 +7936,7 @@
         </w:tc>
         <w:tc>
           <w:tcPr>
-            <w:tcW w:w="1742" w:type="pct"/>
+            <w:tcW w:w="2061" w:type="pct"/>
           </w:tcPr>
           <w:p>
             <w:pPr>
@@ -7233,7 +7956,7 @@
         </w:tc>
         <w:tc>
           <w:tcPr>
-            <w:tcW w:w="978" w:type="pct"/>
+            <w:tcW w:w="816" w:type="pct"/>
           </w:tcPr>
           <w:p>
             <w:pPr>
@@ -7249,7 +7972,7 @@
         </w:tc>
         <w:tc>
           <w:tcPr>
-            <w:tcW w:w="802" w:type="pct"/>
+            <w:tcW w:w="580" w:type="pct"/>
           </w:tcPr>
           <w:p>
             <w:pPr>
@@ -9779,6 +10502,58 @@
     </w:p>
     <w:p>
       <w:pPr>
+        <w:rPr>
+          <w:rFonts w:ascii="Times New Roman" w:hAnsi="Times New Roman" w:cs="Times New Roman"/>
+          <w:b/>
+          <w:bCs/>
+          <w:sz w:val="26"/>
+          <w:szCs w:val="26"/>
+          <w:lang w:val="vi-VN"/>
+        </w:rPr>
+      </w:pPr>
+      <w:r>
+        <w:rPr>
+          <w:noProof/>
+        </w:rPr>
+        <w:drawing>
+          <wp:inline distT="0" distB="0" distL="0" distR="0" wp14:anchorId="642680A1" wp14:editId="5B47F780">
+            <wp:extent cx="6511925" cy="5476875"/>
+            <wp:effectExtent l="0" t="0" r="3175" b="9525"/>
+            <wp:docPr id="2048567034" name="Picture 1" descr="A diagram with blue rectangles and black dots&#10;&#10;Description automatically generated"/>
+            <wp:cNvGraphicFramePr>
+              <a:graphicFrameLocks xmlns:a="http://schemas.openxmlformats.org/drawingml/2006/main" noChangeAspect="1"/>
+            </wp:cNvGraphicFramePr>
+            <a:graphic xmlns:a="http://schemas.openxmlformats.org/drawingml/2006/main">
+              <a:graphicData uri="http://schemas.openxmlformats.org/drawingml/2006/picture">
+                <pic:pic xmlns:pic="http://schemas.openxmlformats.org/drawingml/2006/picture">
+                  <pic:nvPicPr>
+                    <pic:cNvPr id="2048567034" name="Picture 1" descr="A diagram with blue rectangles and black dots&#10;&#10;Description automatically generated"/>
+                    <pic:cNvPicPr/>
+                  </pic:nvPicPr>
+                  <pic:blipFill>
+                    <a:blip r:embed="rId11"/>
+                    <a:stretch>
+                      <a:fillRect/>
+                    </a:stretch>
+                  </pic:blipFill>
+                  <pic:spPr>
+                    <a:xfrm>
+                      <a:off x="0" y="0"/>
+                      <a:ext cx="6511925" cy="5476875"/>
+                    </a:xfrm>
+                    <a:prstGeom prst="rect">
+                      <a:avLst/>
+                    </a:prstGeom>
+                  </pic:spPr>
+                </pic:pic>
+              </a:graphicData>
+            </a:graphic>
+          </wp:inline>
+        </w:drawing>
+      </w:r>
+    </w:p>
+    <w:p>
+      <w:pPr>
         <w:pStyle w:val="ListParagraph"/>
         <w:numPr>
           <w:ilvl w:val="0"/>
@@ -10290,6 +11065,7 @@
                 <w:sz w:val="26"/>
                 <w:szCs w:val="26"/>
               </w:rPr>
+              <w:lastRenderedPageBreak/>
               <w:t>Điều kiện sau:</w:t>
             </w:r>
           </w:p>
@@ -11230,6 +12006,47 @@
           <w:szCs w:val="26"/>
         </w:rPr>
       </w:pPr>
+      <w:r>
+        <w:rPr>
+          <w:noProof/>
+        </w:rPr>
+        <w:lastRenderedPageBreak/>
+        <w:drawing>
+          <wp:inline distT="0" distB="0" distL="0" distR="0" wp14:anchorId="142EE6A5" wp14:editId="77AC8A28">
+            <wp:extent cx="6511925" cy="5312410"/>
+            <wp:effectExtent l="0" t="0" r="3175" b="2540"/>
+            <wp:docPr id="199552247" name="Picture 1" descr="A diagram of a flowchart&#10;&#10;Description automatically generated"/>
+            <wp:cNvGraphicFramePr>
+              <a:graphicFrameLocks xmlns:a="http://schemas.openxmlformats.org/drawingml/2006/main" noChangeAspect="1"/>
+            </wp:cNvGraphicFramePr>
+            <a:graphic xmlns:a="http://schemas.openxmlformats.org/drawingml/2006/main">
+              <a:graphicData uri="http://schemas.openxmlformats.org/drawingml/2006/picture">
+                <pic:pic xmlns:pic="http://schemas.openxmlformats.org/drawingml/2006/picture">
+                  <pic:nvPicPr>
+                    <pic:cNvPr id="199552247" name="Picture 1" descr="A diagram of a flowchart&#10;&#10;Description automatically generated"/>
+                    <pic:cNvPicPr/>
+                  </pic:nvPicPr>
+                  <pic:blipFill>
+                    <a:blip r:embed="rId12"/>
+                    <a:stretch>
+                      <a:fillRect/>
+                    </a:stretch>
+                  </pic:blipFill>
+                  <pic:spPr>
+                    <a:xfrm>
+                      <a:off x="0" y="0"/>
+                      <a:ext cx="6511925" cy="5312410"/>
+                    </a:xfrm>
+                    <a:prstGeom prst="rect">
+                      <a:avLst/>
+                    </a:prstGeom>
+                  </pic:spPr>
+                </pic:pic>
+              </a:graphicData>
+            </a:graphic>
+          </wp:inline>
+        </w:drawing>
+      </w:r>
     </w:p>
     <w:p>
       <w:pPr>
@@ -11977,7 +12794,17 @@
                 <w:sz w:val="26"/>
                 <w:szCs w:val="26"/>
               </w:rPr>
-              <w:t>Luồng sự kiện chính (Basic flows)</w:t>
+              <w:t xml:space="preserve">Luồng sự kiện chính </w:t>
+            </w:r>
+            <w:r>
+              <w:rPr>
+                <w:rFonts w:ascii="Times New Roman" w:hAnsi="Times New Roman" w:cs="Times New Roman"/>
+                <w:b w:val="0"/>
+                <w:sz w:val="26"/>
+                <w:szCs w:val="26"/>
+              </w:rPr>
+              <w:lastRenderedPageBreak/>
+              <w:t>(Basic flows)</w:t>
             </w:r>
           </w:p>
         </w:tc>
@@ -12014,6 +12841,7 @@
                 <w:sz w:val="26"/>
                 <w:szCs w:val="26"/>
               </w:rPr>
+              <w:lastRenderedPageBreak/>
               <w:t>Actor</w:t>
             </w:r>
           </w:p>
@@ -13167,6 +13995,47 @@
           <w:szCs w:val="26"/>
         </w:rPr>
       </w:pPr>
+      <w:r>
+        <w:rPr>
+          <w:noProof/>
+        </w:rPr>
+        <w:lastRenderedPageBreak/>
+        <w:drawing>
+          <wp:inline distT="0" distB="0" distL="0" distR="0" wp14:anchorId="7C7656EE" wp14:editId="62F1F506">
+            <wp:extent cx="6000000" cy="6476190"/>
+            <wp:effectExtent l="0" t="0" r="1270" b="1270"/>
+            <wp:docPr id="10944997" name="Picture 1" descr="A diagram of a diagram&#10;&#10;Description automatically generated with medium confidence"/>
+            <wp:cNvGraphicFramePr>
+              <a:graphicFrameLocks xmlns:a="http://schemas.openxmlformats.org/drawingml/2006/main" noChangeAspect="1"/>
+            </wp:cNvGraphicFramePr>
+            <a:graphic xmlns:a="http://schemas.openxmlformats.org/drawingml/2006/main">
+              <a:graphicData uri="http://schemas.openxmlformats.org/drawingml/2006/picture">
+                <pic:pic xmlns:pic="http://schemas.openxmlformats.org/drawingml/2006/picture">
+                  <pic:nvPicPr>
+                    <pic:cNvPr id="10944997" name="Picture 1" descr="A diagram of a diagram&#10;&#10;Description automatically generated with medium confidence"/>
+                    <pic:cNvPicPr/>
+                  </pic:nvPicPr>
+                  <pic:blipFill>
+                    <a:blip r:embed="rId13"/>
+                    <a:stretch>
+                      <a:fillRect/>
+                    </a:stretch>
+                  </pic:blipFill>
+                  <pic:spPr>
+                    <a:xfrm>
+                      <a:off x="0" y="0"/>
+                      <a:ext cx="6000000" cy="6476190"/>
+                    </a:xfrm>
+                    <a:prstGeom prst="rect">
+                      <a:avLst/>
+                    </a:prstGeom>
+                  </pic:spPr>
+                </pic:pic>
+              </a:graphicData>
+            </a:graphic>
+          </wp:inline>
+        </w:drawing>
+      </w:r>
     </w:p>
     <w:p>
       <w:pPr>
@@ -13473,6 +14342,7 @@
                 <w:sz w:val="26"/>
                 <w:szCs w:val="26"/>
               </w:rPr>
+              <w:lastRenderedPageBreak/>
               <w:t>Mô tả:</w:t>
             </w:r>
           </w:p>
@@ -14515,23 +15385,7 @@
                 <w:sz w:val="26"/>
                 <w:szCs w:val="26"/>
               </w:rPr>
-              <w:t xml:space="preserve">6.Hệ thống hiển thị </w:t>
-            </w:r>
-            <w:r>
-              <w:rPr>
-                <w:rFonts w:ascii="Times New Roman" w:hAnsi="Times New Roman" w:cs="Times New Roman"/>
-                <w:sz w:val="26"/>
-                <w:szCs w:val="26"/>
-              </w:rPr>
-              <w:t>danh sách hoá đơn</w:t>
-            </w:r>
-            <w:r>
-              <w:rPr>
-                <w:rFonts w:ascii="Times New Roman" w:hAnsi="Times New Roman" w:cs="Times New Roman"/>
-                <w:sz w:val="26"/>
-                <w:szCs w:val="26"/>
-              </w:rPr>
-              <w:t>.</w:t>
+              <w:t>6.Hệ thống hiển thị danh sách hoá đơn.</w:t>
             </w:r>
           </w:p>
         </w:tc>
@@ -14852,6 +15706,7 @@
     <w:p>
       <w:pPr>
         <w:spacing w:after="120" w:line="240" w:lineRule="auto"/>
+        <w:ind w:firstLine="360"/>
         <w:rPr>
           <w:rFonts w:ascii="Times New Roman" w:hAnsi="Times New Roman" w:cs="Times New Roman"/>
           <w:b/>
@@ -14860,6 +15715,47 @@
           <w:szCs w:val="26"/>
         </w:rPr>
       </w:pPr>
+      <w:r>
+        <w:rPr>
+          <w:noProof/>
+        </w:rPr>
+        <w:lastRenderedPageBreak/>
+        <w:drawing>
+          <wp:inline distT="0" distB="0" distL="0" distR="0" wp14:anchorId="4ED55390" wp14:editId="68F3A735">
+            <wp:extent cx="5323809" cy="5704762"/>
+            <wp:effectExtent l="0" t="0" r="0" b="0"/>
+            <wp:docPr id="976600681" name="Picture 1" descr="A diagram of a flowchart&#10;&#10;Description automatically generated"/>
+            <wp:cNvGraphicFramePr>
+              <a:graphicFrameLocks xmlns:a="http://schemas.openxmlformats.org/drawingml/2006/main" noChangeAspect="1"/>
+            </wp:cNvGraphicFramePr>
+            <a:graphic xmlns:a="http://schemas.openxmlformats.org/drawingml/2006/main">
+              <a:graphicData uri="http://schemas.openxmlformats.org/drawingml/2006/picture">
+                <pic:pic xmlns:pic="http://schemas.openxmlformats.org/drawingml/2006/picture">
+                  <pic:nvPicPr>
+                    <pic:cNvPr id="976600681" name="Picture 1" descr="A diagram of a flowchart&#10;&#10;Description automatically generated"/>
+                    <pic:cNvPicPr/>
+                  </pic:nvPicPr>
+                  <pic:blipFill>
+                    <a:blip r:embed="rId14"/>
+                    <a:stretch>
+                      <a:fillRect/>
+                    </a:stretch>
+                  </pic:blipFill>
+                  <pic:spPr>
+                    <a:xfrm>
+                      <a:off x="0" y="0"/>
+                      <a:ext cx="5323809" cy="5704762"/>
+                    </a:xfrm>
+                    <a:prstGeom prst="rect">
+                      <a:avLst/>
+                    </a:prstGeom>
+                  </pic:spPr>
+                </pic:pic>
+              </a:graphicData>
+            </a:graphic>
+          </wp:inline>
+        </w:drawing>
+      </w:r>
     </w:p>
     <w:p>
       <w:pPr>
@@ -14916,7 +15812,6 @@
           <w:sz w:val="26"/>
           <w:szCs w:val="26"/>
         </w:rPr>
-        <w:lastRenderedPageBreak/>
         <w:t>UC00</w:t>
       </w:r>
       <w:r>
@@ -15538,6 +16433,7 @@
                 <w:sz w:val="26"/>
                 <w:szCs w:val="26"/>
               </w:rPr>
+              <w:lastRenderedPageBreak/>
               <w:t>Luồng sự kiện chính (Basic flows)</w:t>
             </w:r>
           </w:p>
@@ -16582,7 +17478,6 @@
           <w:sz w:val="26"/>
           <w:szCs w:val="26"/>
         </w:rPr>
-        <w:lastRenderedPageBreak/>
         <w:t>UC00</w:t>
       </w:r>
       <w:r>
@@ -17133,6 +18028,7 @@
                 <w:sz w:val="26"/>
                 <w:szCs w:val="26"/>
               </w:rPr>
+              <w:lastRenderedPageBreak/>
               <w:t>Điều kiện sau:</w:t>
             </w:r>
           </w:p>
@@ -18511,7 +19407,6 @@
           <w:sz w:val="26"/>
           <w:szCs w:val="26"/>
         </w:rPr>
-        <w:lastRenderedPageBreak/>
         <w:t>Sequence Diagram</w:t>
       </w:r>
     </w:p>
@@ -18758,6 +19653,7 @@
                 <w:sz w:val="26"/>
                 <w:szCs w:val="26"/>
               </w:rPr>
+              <w:lastRenderedPageBreak/>
               <w:t>Mô tả:</w:t>
             </w:r>
           </w:p>
@@ -18819,18 +19715,7 @@
                 <w:sz w:val="26"/>
                 <w:szCs w:val="26"/>
               </w:rPr>
-              <w:t xml:space="preserve"> phòng </w:t>
-            </w:r>
-            <w:r>
-              <w:rPr>
-                <w:rFonts w:ascii="Times New Roman" w:hAnsi="Times New Roman"/>
-                <w:i w:val="0"/>
-                <w:iCs/>
-                <w:color w:val="auto"/>
-                <w:sz w:val="26"/>
-                <w:szCs w:val="26"/>
-              </w:rPr>
-              <w:t>cho một phiếu đặt phòng</w:t>
+              <w:t xml:space="preserve"> phòng cho một phiếu đặt phòng</w:t>
             </w:r>
             <w:r>
               <w:rPr>
@@ -19369,29 +20254,7 @@
                 <w:sz w:val="26"/>
                 <w:szCs w:val="26"/>
               </w:rPr>
-              <w:t>2. Nhân viên thu ngân chọn “</w:t>
-            </w:r>
-            <w:r>
-              <w:rPr>
-                <w:rFonts w:ascii="Times New Roman" w:hAnsi="Times New Roman"/>
-                <w:i w:val="0"/>
-                <w:iCs/>
-                <w:color w:val="auto"/>
-                <w:sz w:val="26"/>
-                <w:szCs w:val="26"/>
-              </w:rPr>
-              <w:t>Chuyển phòng</w:t>
-            </w:r>
-            <w:r>
-              <w:rPr>
-                <w:rFonts w:ascii="Times New Roman" w:hAnsi="Times New Roman"/>
-                <w:i w:val="0"/>
-                <w:iCs/>
-                <w:color w:val="auto"/>
-                <w:sz w:val="26"/>
-                <w:szCs w:val="26"/>
-              </w:rPr>
-              <w:t>”.</w:t>
+              <w:t>2. Nhân viên thu ngân chọn “Chuyển phòng”.</w:t>
             </w:r>
           </w:p>
         </w:tc>
@@ -19507,18 +20370,7 @@
                 <w:sz w:val="26"/>
                 <w:szCs w:val="26"/>
               </w:rPr>
-              <w:t>3.</w:t>
-            </w:r>
-            <w:r>
-              <w:rPr>
-                <w:rFonts w:ascii="Times New Roman" w:hAnsi="Times New Roman"/>
-                <w:i w:val="0"/>
-                <w:iCs/>
-                <w:color w:val="auto"/>
-                <w:sz w:val="26"/>
-                <w:szCs w:val="26"/>
-              </w:rPr>
-              <w:t xml:space="preserve"> Hệ thống hiển thị danh sách các phòng chưa đặt</w:t>
+              <w:t>3. Hệ thống hiển thị danh sách các phòng chưa đặt</w:t>
             </w:r>
             <w:r>
               <w:rPr>
@@ -20504,6 +21356,7 @@
                 <w:sz w:val="26"/>
                 <w:szCs w:val="26"/>
               </w:rPr>
+              <w:lastRenderedPageBreak/>
               <w:t>Điều kiện trước:</w:t>
             </w:r>
           </w:p>
@@ -21537,29 +22390,7 @@
                 <w:sz w:val="26"/>
                 <w:szCs w:val="26"/>
               </w:rPr>
-              <w:t>4.2</w:t>
-            </w:r>
-            <w:r>
-              <w:rPr>
-                <w:rFonts w:ascii="Times New Roman" w:hAnsi="Times New Roman"/>
-                <w:i w:val="0"/>
-                <w:iCs/>
-                <w:color w:val="auto"/>
-                <w:sz w:val="26"/>
-                <w:szCs w:val="26"/>
-              </w:rPr>
-              <w:t>.</w:t>
-            </w:r>
-            <w:r>
-              <w:rPr>
-                <w:rFonts w:ascii="Times New Roman" w:hAnsi="Times New Roman"/>
-                <w:i w:val="0"/>
-                <w:iCs/>
-                <w:color w:val="auto"/>
-                <w:sz w:val="26"/>
-                <w:szCs w:val="26"/>
-              </w:rPr>
-              <w:t xml:space="preserve"> Hệ thống in thông tin hoá đơn.</w:t>
+              <w:t>4.2. Hệ thống in thông tin hoá đơn.</w:t>
             </w:r>
           </w:p>
         </w:tc>
@@ -21766,7 +22597,6 @@
           <w:sz w:val="26"/>
           <w:szCs w:val="26"/>
         </w:rPr>
-        <w:lastRenderedPageBreak/>
         <w:t>Sequence Diagram</w:t>
       </w:r>
     </w:p>
@@ -21850,6 +22680,7 @@
           <w:sz w:val="22"/>
           <w:szCs w:val="18"/>
         </w:rPr>
+        <w:lastRenderedPageBreak/>
         <w:t>Biểu đồ lớp tổng quát:</w:t>
       </w:r>
       <w:bookmarkEnd w:id="54"/>
@@ -21875,7 +22706,7 @@
                     <pic:cNvPicPr/>
                   </pic:nvPicPr>
                   <pic:blipFill>
-                    <a:blip r:embed="rId10"/>
+                    <a:blip r:embed="rId15"/>
                     <a:stretch>
                       <a:fillRect/>
                     </a:stretch>
@@ -21951,7 +22782,7 @@
       </w:pPr>
     </w:p>
     <w:sectPr>
-      <w:footerReference w:type="default" r:id="rId11"/>
+      <w:footerReference w:type="default" r:id="rId16"/>
       <w:pgSz w:w="12240" w:h="15840" w:code="1"/>
       <w:pgMar w:top="851" w:right="851" w:bottom="851" w:left="1134" w:header="567" w:footer="567" w:gutter="0"/>
       <w:pgNumType w:start="0"/>
@@ -25409,6 +26240,7 @@
     <w:rsid w:val="00CC005C"/>
     <w:rsid w:val="00DD5612"/>
     <w:rsid w:val="00E73AC7"/>
+    <w:rsid w:val="00ED377B"/>
     <w:rsid w:val="00F152FF"/>
     <w:rsid w:val="00F23E87"/>
   </w:rsids>

</xml_diff>